<commit_message>
feuille de note Web
</commit_message>
<xml_diff>
--- a/Developpement/Web/Revision.docx
+++ b/Developpement/Web/Revision.docx
@@ -2,408 +2,11 @@
 <file path=word/document.xml><?xml version="1.0" encoding="utf-8"?>
 <w:document xmlns:wpc="http://schemas.microsoft.com/office/word/2010/wordprocessingCanvas" xmlns:mc="http://schemas.openxmlformats.org/markup-compatibility/2006" xmlns:o="urn:schemas-microsoft-com:office:office" xmlns:r="http://schemas.openxmlformats.org/officeDocument/2006/relationships" xmlns:m="http://schemas.openxmlformats.org/officeDocument/2006/math" xmlns:v="urn:schemas-microsoft-com:vml" xmlns:wp14="http://schemas.microsoft.com/office/word/2010/wordprocessingDrawing" xmlns:wp="http://schemas.openxmlformats.org/drawingml/2006/wordprocessingDrawing" xmlns:w10="urn:schemas-microsoft-com:office:word" xmlns:w="http://schemas.openxmlformats.org/wordprocessingml/2006/main" xmlns:w14="http://schemas.microsoft.com/office/word/2010/wordml" xmlns:w15="http://schemas.microsoft.com/office/word/2012/wordml" xmlns:wpg="http://schemas.microsoft.com/office/word/2010/wordprocessingGroup" xmlns:wpi="http://schemas.microsoft.com/office/word/2010/wordprocessingInk" xmlns:wne="http://schemas.microsoft.com/office/word/2006/wordml" xmlns:wps="http://schemas.microsoft.com/office/word/2010/wordprocessingShape" mc:Ignorable="w14 w15 wp14">
   <w:body>
-    <w:p>
-      <w:pPr>
-        <w:jc w:val="center"/>
-      </w:pPr>
-      <w:r>
-        <w:t>Révision Web</w:t>
-      </w:r>
-    </w:p>
-    <w:p>
-      <w:r>
-        <w:rPr>
-          <w:noProof/>
-          <w:lang w:eastAsia="fr-CA"/>
-        </w:rPr>
-        <mc:AlternateContent>
-          <mc:Choice Requires="wps">
-            <w:drawing>
-              <wp:anchor distT="0" distB="0" distL="114300" distR="114300" simplePos="0" relativeHeight="251660288" behindDoc="0" locked="0" layoutInCell="1" allowOverlap="1" wp14:anchorId="74429D66" wp14:editId="3A9D510F">
-                <wp:simplePos x="0" y="0"/>
-                <wp:positionH relativeFrom="margin">
-                  <wp:posOffset>4219575</wp:posOffset>
-                </wp:positionH>
-                <wp:positionV relativeFrom="paragraph">
-                  <wp:posOffset>9525</wp:posOffset>
-                </wp:positionV>
-                <wp:extent cx="847725" cy="1657350"/>
-                <wp:effectExtent l="0" t="0" r="28575" b="19050"/>
-                <wp:wrapNone/>
-                <wp:docPr id="2" name="Zone de texte 2"/>
-                <wp:cNvGraphicFramePr/>
-                <a:graphic xmlns:a="http://schemas.openxmlformats.org/drawingml/2006/main">
-                  <a:graphicData uri="http://schemas.microsoft.com/office/word/2010/wordprocessingShape">
-                    <wps:wsp>
-                      <wps:cNvSpPr txBox="1"/>
-                      <wps:spPr>
-                        <a:xfrm>
-                          <a:off x="0" y="0"/>
-                          <a:ext cx="847725" cy="1657350"/>
-                        </a:xfrm>
-                        <a:prstGeom prst="rect">
-                          <a:avLst/>
-                        </a:prstGeom>
-                        <a:solidFill>
-                          <a:schemeClr val="lt1"/>
-                        </a:solidFill>
-                        <a:ln w="6350">
-                          <a:solidFill>
-                            <a:prstClr val="black"/>
-                          </a:solidFill>
-                        </a:ln>
-                        <a:effectLst/>
-                      </wps:spPr>
-                      <wps:style>
-                        <a:lnRef idx="0">
-                          <a:schemeClr val="accent1"/>
-                        </a:lnRef>
-                        <a:fillRef idx="0">
-                          <a:schemeClr val="accent1"/>
-                        </a:fillRef>
-                        <a:effectRef idx="0">
-                          <a:schemeClr val="accent1"/>
-                        </a:effectRef>
-                        <a:fontRef idx="minor">
-                          <a:schemeClr val="dk1"/>
-                        </a:fontRef>
-                      </wps:style>
-                      <wps:txbx>
-                        <w:txbxContent>
-                          <w:p>
-                            <w:r>
-                              <w:t>Q6 : 6pt</w:t>
-                            </w:r>
-                          </w:p>
-                          <w:p>
-                            <w:r>
-                              <w:t>Q2 : 6pt</w:t>
-                            </w:r>
-                          </w:p>
-                          <w:p>
-                            <w:r>
-                              <w:t>Q3 : 8pt</w:t>
-                            </w:r>
-                          </w:p>
-                          <w:p>
-                            <w:r>
-                              <w:t>Q4 : 9pt</w:t>
-                            </w:r>
-                          </w:p>
-                          <w:p>
-                            <w:r>
-                              <w:t>Q5 : 10pt</w:t>
-                            </w:r>
-                          </w:p>
-                          <w:p>
-                            <w:r>
-                              <w:t>Q2 : 6pt</w:t>
-                            </w:r>
-                          </w:p>
-                          <w:p>
-                            <w:r>
-                              <w:t>Q3 : 8pt</w:t>
-                            </w:r>
-                          </w:p>
-                          <w:p>
-                            <w:r>
-                              <w:t>Q4 : 9pt</w:t>
-                            </w:r>
-                          </w:p>
-                          <w:p>
-                            <w:r>
-                              <w:t>Q5 : 10pt</w:t>
-                            </w:r>
-                          </w:p>
-                          <w:p>
-                            <w:r>
-                              <w:t>Q7 : 12pt</w:t>
-                            </w:r>
-                          </w:p>
-                          <w:p>
-                            <w:r>
-                              <w:t>Q8 : 8pt</w:t>
-                            </w:r>
-                          </w:p>
-                          <w:p>
-                            <w:r>
-                              <w:t>Q9 : 15pt</w:t>
-                            </w:r>
-                          </w:p>
-                          <w:p>
-                            <w:proofErr w:type="spellStart"/>
-                            <w:r>
-                              <w:t>QBonus</w:t>
-                            </w:r>
-                            <w:proofErr w:type="spellEnd"/>
-                            <w:r>
-                              <w:t> : 4pt</w:t>
-                            </w:r>
-                          </w:p>
-                          <w:p/>
-                        </w:txbxContent>
-                      </wps:txbx>
-                      <wps:bodyPr rot="0" spcFirstLastPara="0" vertOverflow="overflow" horzOverflow="overflow" vert="horz" wrap="square" lIns="91440" tIns="45720" rIns="91440" bIns="45720" numCol="1" spcCol="0" rtlCol="0" fromWordArt="0" anchor="t" anchorCtr="0" forceAA="0" compatLnSpc="1">
-                        <a:prstTxWarp prst="textNoShape">
-                          <a:avLst/>
-                        </a:prstTxWarp>
-                        <a:noAutofit/>
-                      </wps:bodyPr>
-                    </wps:wsp>
-                  </a:graphicData>
-                </a:graphic>
-                <wp14:sizeRelH relativeFrom="margin">
-                  <wp14:pctWidth>0</wp14:pctWidth>
-                </wp14:sizeRelH>
-              </wp:anchor>
-            </w:drawing>
-          </mc:Choice>
-          <mc:Fallback>
-            <w:pict>
-              <v:shapetype w14:anchorId="74429D66" id="_x0000_t202" coordsize="21600,21600" o:spt="202" path="m,l,21600r21600,l21600,xe">
-                <v:stroke joinstyle="miter"/>
-                <v:path gradientshapeok="t" o:connecttype="rect"/>
-              </v:shapetype>
-              <v:shape id="Zone de texte 2" o:spid="_x0000_s1026" type="#_x0000_t202" style="position:absolute;margin-left:332.25pt;margin-top:.75pt;width:66.75pt;height:130.5pt;z-index:251660288;visibility:visible;mso-wrap-style:square;mso-width-percent:0;mso-wrap-distance-left:9pt;mso-wrap-distance-top:0;mso-wrap-distance-right:9pt;mso-wrap-distance-bottom:0;mso-position-horizontal:absolute;mso-position-horizontal-relative:margin;mso-position-vertical:absolute;mso-position-vertical-relative:text;mso-width-percent:0;mso-width-relative:margin;v-text-anchor:top" o:gfxdata="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" fillcolor="white [3201]" strokeweight=".5pt">
-                <v:textbox>
-                  <w:txbxContent>
-                    <w:p>
-                      <w:r>
-                        <w:t>Q6 : 6pt</w:t>
-                      </w:r>
-                    </w:p>
-                    <w:p>
-                      <w:r>
-                        <w:t>Q2 : 6pt</w:t>
-                      </w:r>
-                    </w:p>
-                    <w:p>
-                      <w:r>
-                        <w:t>Q3 : 8pt</w:t>
-                      </w:r>
-                    </w:p>
-                    <w:p>
-                      <w:r>
-                        <w:t>Q4 : 9pt</w:t>
-                      </w:r>
-                    </w:p>
-                    <w:p>
-                      <w:r>
-                        <w:t>Q5 : 10pt</w:t>
-                      </w:r>
-                    </w:p>
-                    <w:p>
-                      <w:r>
-                        <w:t>Q2 : 6pt</w:t>
-                      </w:r>
-                    </w:p>
-                    <w:p>
-                      <w:r>
-                        <w:t>Q3 : 8pt</w:t>
-                      </w:r>
-                    </w:p>
-                    <w:p>
-                      <w:r>
-                        <w:t>Q4 : 9pt</w:t>
-                      </w:r>
-                    </w:p>
-                    <w:p>
-                      <w:r>
-                        <w:t>Q5 : 10pt</w:t>
-                      </w:r>
-                    </w:p>
-                    <w:p>
-                      <w:r>
-                        <w:t>Q7 : 12pt</w:t>
-                      </w:r>
-                    </w:p>
-                    <w:p>
-                      <w:r>
-                        <w:t>Q8 : 8pt</w:t>
-                      </w:r>
-                    </w:p>
-                    <w:p>
-                      <w:r>
-                        <w:t>Q9 : 15pt</w:t>
-                      </w:r>
-                    </w:p>
-                    <w:p>
-                      <w:proofErr w:type="spellStart"/>
-                      <w:r>
-                        <w:t>QBonus</w:t>
-                      </w:r>
-                      <w:proofErr w:type="spellEnd"/>
-                      <w:r>
-                        <w:t> : 4pt</w:t>
-                      </w:r>
-                    </w:p>
-                    <w:p/>
-                  </w:txbxContent>
-                </v:textbox>
-                <w10:wrap anchorx="margin"/>
-              </v:shape>
-            </w:pict>
-          </mc:Fallback>
-        </mc:AlternateContent>
-      </w:r>
-      <w:r>
-        <w:rPr>
-          <w:noProof/>
-          <w:lang w:eastAsia="fr-CA"/>
-        </w:rPr>
-        <mc:AlternateContent>
-          <mc:Choice Requires="wps">
-            <w:drawing>
-              <wp:anchor distT="0" distB="0" distL="114300" distR="114300" simplePos="0" relativeHeight="251659264" behindDoc="0" locked="0" layoutInCell="1" allowOverlap="1" wp14:anchorId="403B81CB" wp14:editId="45EF1E50">
-                <wp:simplePos x="0" y="0"/>
-                <wp:positionH relativeFrom="margin">
-                  <wp:posOffset>428625</wp:posOffset>
-                </wp:positionH>
-                <wp:positionV relativeFrom="paragraph">
-                  <wp:posOffset>9525</wp:posOffset>
-                </wp:positionV>
-                <wp:extent cx="819150" cy="1657350"/>
-                <wp:effectExtent l="0" t="0" r="19050" b="19050"/>
-                <wp:wrapNone/>
-                <wp:docPr id="1" name="Zone de texte 1"/>
-                <wp:cNvGraphicFramePr/>
-                <a:graphic xmlns:a="http://schemas.openxmlformats.org/drawingml/2006/main">
-                  <a:graphicData uri="http://schemas.microsoft.com/office/word/2010/wordprocessingShape">
-                    <wps:wsp>
-                      <wps:cNvSpPr txBox="1"/>
-                      <wps:spPr>
-                        <a:xfrm>
-                          <a:off x="0" y="0"/>
-                          <a:ext cx="819150" cy="1657350"/>
-                        </a:xfrm>
-                        <a:prstGeom prst="rect">
-                          <a:avLst/>
-                        </a:prstGeom>
-                        <a:solidFill>
-                          <a:schemeClr val="lt1"/>
-                        </a:solidFill>
-                        <a:ln w="6350">
-                          <a:solidFill>
-                            <a:prstClr val="black"/>
-                          </a:solidFill>
-                        </a:ln>
-                        <a:effectLst/>
-                      </wps:spPr>
-                      <wps:style>
-                        <a:lnRef idx="0">
-                          <a:schemeClr val="accent1"/>
-                        </a:lnRef>
-                        <a:fillRef idx="0">
-                          <a:schemeClr val="accent1"/>
-                        </a:fillRef>
-                        <a:effectRef idx="0">
-                          <a:schemeClr val="accent1"/>
-                        </a:effectRef>
-                        <a:fontRef idx="minor">
-                          <a:schemeClr val="dk1"/>
-                        </a:fontRef>
-                      </wps:style>
-                      <wps:txbx>
-                        <w:txbxContent>
-                          <w:p>
-                            <w:r>
-                              <w:t>Q1 : 7pt</w:t>
-                            </w:r>
-                          </w:p>
-                          <w:p>
-                            <w:r>
-                              <w:t>Q2 : 6pt</w:t>
-                            </w:r>
-                          </w:p>
-                          <w:p>
-                            <w:r>
-                              <w:t>Q3 : 8pt</w:t>
-                            </w:r>
-                          </w:p>
-                          <w:p>
-                            <w:r>
-                              <w:t>Q4 : 9pt</w:t>
-                            </w:r>
-                          </w:p>
-                          <w:p>
-                            <w:r>
-                              <w:t>Q5 : 10pt</w:t>
-                            </w:r>
-                          </w:p>
-                        </w:txbxContent>
-                      </wps:txbx>
-                      <wps:bodyPr rot="0" spcFirstLastPara="0" vertOverflow="overflow" horzOverflow="overflow" vert="horz" wrap="square" lIns="91440" tIns="45720" rIns="91440" bIns="45720" numCol="1" spcCol="0" rtlCol="0" fromWordArt="0" anchor="t" anchorCtr="0" forceAA="0" compatLnSpc="1">
-                        <a:prstTxWarp prst="textNoShape">
-                          <a:avLst/>
-                        </a:prstTxWarp>
-                        <a:noAutofit/>
-                      </wps:bodyPr>
-                    </wps:wsp>
-                  </a:graphicData>
-                </a:graphic>
-                <wp14:sizeRelH relativeFrom="margin">
-                  <wp14:pctWidth>0</wp14:pctWidth>
-                </wp14:sizeRelH>
-              </wp:anchor>
-            </w:drawing>
-          </mc:Choice>
-          <mc:Fallback>
-            <w:pict>
-              <v:shape w14:anchorId="403B81CB" id="Zone de texte 1" o:spid="_x0000_s1027" type="#_x0000_t202" style="position:absolute;margin-left:33.75pt;margin-top:.75pt;width:64.5pt;height:130.5pt;z-index:251659264;visibility:visible;mso-wrap-style:square;mso-width-percent:0;mso-wrap-distance-left:9pt;mso-wrap-distance-top:0;mso-wrap-distance-right:9pt;mso-wrap-distance-bottom:0;mso-position-horizontal:absolute;mso-position-horizontal-relative:margin;mso-position-vertical:absolute;mso-position-vertical-relative:text;mso-width-percent:0;mso-width-relative:margin;v-text-anchor:top" o:gfxdata="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" fillcolor="white [3201]" strokeweight=".5pt">
-                <v:textbox>
-                  <w:txbxContent>
-                    <w:p>
-                      <w:r>
-                        <w:t>Q1 : 7pt</w:t>
-                      </w:r>
-                    </w:p>
-                    <w:p>
-                      <w:r>
-                        <w:t>Q2 : 6pt</w:t>
-                      </w:r>
-                    </w:p>
-                    <w:p>
-                      <w:r>
-                        <w:t>Q3 : 8pt</w:t>
-                      </w:r>
-                    </w:p>
-                    <w:p>
-                      <w:r>
-                        <w:t>Q4 : 9pt</w:t>
-                      </w:r>
-                    </w:p>
-                    <w:p>
-                      <w:r>
-                        <w:t>Q5 : 10pt</w:t>
-                      </w:r>
-                    </w:p>
-                  </w:txbxContent>
-                </v:textbox>
-                <w10:wrap anchorx="margin"/>
-              </v:shape>
-            </w:pict>
-          </mc:Fallback>
-        </mc:AlternateContent>
-      </w:r>
-    </w:p>
-    <w:p/>
-    <w:p/>
-    <w:p/>
-    <w:p/>
-    <w:p/>
-    <w:p>
-      <w:pPr>
-        <w:jc w:val="center"/>
-      </w:pPr>
-      <w:r>
-        <w:t>/85 -&gt; /80</w:t>
-      </w:r>
-    </w:p>
     <w:tbl>
       <w:tblPr>
         <w:tblStyle w:val="Grilledutableau"/>
+        <w:tblpPr w:leftFromText="141" w:rightFromText="141" w:vertAnchor="text" w:horzAnchor="margin" w:tblpXSpec="center" w:tblpY="-209"/>
         <w:tblW w:w="11483" w:type="dxa"/>
-        <w:tblInd w:w="-1423" w:type="dxa"/>
         <w:tblLook w:val="04A0" w:firstRow="1" w:lastRow="0" w:firstColumn="1" w:lastColumn="0" w:noHBand="0" w:noVBand="1"/>
       </w:tblPr>
       <w:tblGrid>
@@ -414,13 +17,27 @@
         <w:tc>
           <w:tcPr>
             <w:tcW w:w="5738" w:type="dxa"/>
+            <w:tcBorders>
+              <w:top w:val="nil"/>
+              <w:left w:val="nil"/>
+              <w:bottom w:val="nil"/>
+              <w:right w:val="nil"/>
+            </w:tcBorders>
           </w:tcPr>
           <w:p>
             <w:pPr>
               <w:jc w:val="center"/>
+              <w:rPr>
+                <w:b/>
+                <w:color w:val="FF0000"/>
+              </w:rPr>
             </w:pPr>
             <w:proofErr w:type="spellStart"/>
             <w:r>
+              <w:rPr>
+                <w:b/>
+                <w:color w:val="FF0000"/>
+              </w:rPr>
               <w:t>Node</w:t>
             </w:r>
             <w:proofErr w:type="spellEnd"/>
@@ -503,10 +120,7 @@
               </w:numPr>
             </w:pPr>
             <w:r>
-              <w:t>Personne n’attend, il y a une file d’</w:t>
-            </w:r>
-            <w:r>
-              <w:t>exécution</w:t>
+              <w:t>Personne n’attend, il y a une file d’exécution</w:t>
             </w:r>
           </w:p>
           <w:p>
@@ -600,7 +214,178 @@
               </w:numPr>
             </w:pPr>
             <w:r>
+              <w:rPr>
+                <w:noProof/>
+                <w:lang w:eastAsia="fr-CA"/>
+              </w:rPr>
+              <w:drawing>
+                <wp:anchor distT="0" distB="0" distL="114300" distR="114300" simplePos="0" relativeHeight="251665408" behindDoc="0" locked="0" layoutInCell="1" allowOverlap="1" wp14:anchorId="0E76B515" wp14:editId="7B0D9E4C">
+                  <wp:simplePos x="0" y="0"/>
+                  <wp:positionH relativeFrom="column">
+                    <wp:posOffset>114935</wp:posOffset>
+                  </wp:positionH>
+                  <wp:positionV relativeFrom="paragraph">
+                    <wp:posOffset>3449955</wp:posOffset>
+                  </wp:positionV>
+                  <wp:extent cx="3066415" cy="2686050"/>
+                  <wp:effectExtent l="0" t="0" r="635" b="0"/>
+                  <wp:wrapSquare wrapText="bothSides"/>
+                  <wp:docPr id="11" name="Image 11"/>
+                  <wp:cNvGraphicFramePr>
+                    <a:graphicFrameLocks xmlns:a="http://schemas.openxmlformats.org/drawingml/2006/main" noChangeAspect="1"/>
+                  </wp:cNvGraphicFramePr>
+                  <a:graphic xmlns:a="http://schemas.openxmlformats.org/drawingml/2006/main">
+                    <a:graphicData uri="http://schemas.openxmlformats.org/drawingml/2006/picture">
+                      <pic:pic xmlns:pic="http://schemas.openxmlformats.org/drawingml/2006/picture">
+                        <pic:nvPicPr>
+                          <pic:cNvPr id="1" name=""/>
+                          <pic:cNvPicPr/>
+                        </pic:nvPicPr>
+                        <pic:blipFill>
+                          <a:blip r:embed="rId6">
+                            <a:extLst>
+                              <a:ext uri="{28A0092B-C50C-407E-A947-70E740481C1C}">
+                                <a14:useLocalDpi xmlns:a14="http://schemas.microsoft.com/office/drawing/2010/main" val="0"/>
+                              </a:ext>
+                            </a:extLst>
+                          </a:blip>
+                          <a:stretch>
+                            <a:fillRect/>
+                          </a:stretch>
+                        </pic:blipFill>
+                        <pic:spPr>
+                          <a:xfrm>
+                            <a:off x="0" y="0"/>
+                            <a:ext cx="3066415" cy="2686050"/>
+                          </a:xfrm>
+                          <a:prstGeom prst="rect">
+                            <a:avLst/>
+                          </a:prstGeom>
+                        </pic:spPr>
+                      </pic:pic>
+                    </a:graphicData>
+                  </a:graphic>
+                  <wp14:sizeRelH relativeFrom="margin">
+                    <wp14:pctWidth>0</wp14:pctWidth>
+                  </wp14:sizeRelH>
+                  <wp14:sizeRelV relativeFrom="margin">
+                    <wp14:pctHeight>0</wp14:pctHeight>
+                  </wp14:sizeRelV>
+                </wp:anchor>
+              </w:drawing>
+            </w:r>
+            <w:r>
+              <w:rPr>
+                <w:noProof/>
+                <w:lang w:eastAsia="fr-CA"/>
+              </w:rPr>
+              <w:drawing>
+                <wp:anchor distT="0" distB="0" distL="114300" distR="114300" simplePos="0" relativeHeight="251663360" behindDoc="0" locked="0" layoutInCell="1" allowOverlap="1" wp14:anchorId="42D89AE1" wp14:editId="0ABA81EF">
+                  <wp:simplePos x="0" y="0"/>
+                  <wp:positionH relativeFrom="column">
+                    <wp:posOffset>-68580</wp:posOffset>
+                  </wp:positionH>
+                  <wp:positionV relativeFrom="paragraph">
+                    <wp:posOffset>240030</wp:posOffset>
+                  </wp:positionV>
+                  <wp:extent cx="3467100" cy="3026410"/>
+                  <wp:effectExtent l="0" t="0" r="0" b="2540"/>
+                  <wp:wrapSquare wrapText="bothSides"/>
+                  <wp:docPr id="1" name="Image 1"/>
+                  <wp:cNvGraphicFramePr>
+                    <a:graphicFrameLocks xmlns:a="http://schemas.openxmlformats.org/drawingml/2006/main" noChangeAspect="1"/>
+                  </wp:cNvGraphicFramePr>
+                  <a:graphic xmlns:a="http://schemas.openxmlformats.org/drawingml/2006/main">
+                    <a:graphicData uri="http://schemas.openxmlformats.org/drawingml/2006/picture">
+                      <pic:pic xmlns:pic="http://schemas.openxmlformats.org/drawingml/2006/picture">
+                        <pic:nvPicPr>
+                          <pic:cNvPr id="1" name=""/>
+                          <pic:cNvPicPr/>
+                        </pic:nvPicPr>
+                        <pic:blipFill>
+                          <a:blip r:embed="rId7" cstate="print">
+                            <a:extLst>
+                              <a:ext uri="{28A0092B-C50C-407E-A947-70E740481C1C}">
+                                <a14:useLocalDpi xmlns:a14="http://schemas.microsoft.com/office/drawing/2010/main" val="0"/>
+                              </a:ext>
+                            </a:extLst>
+                          </a:blip>
+                          <a:stretch>
+                            <a:fillRect/>
+                          </a:stretch>
+                        </pic:blipFill>
+                        <pic:spPr>
+                          <a:xfrm>
+                            <a:off x="0" y="0"/>
+                            <a:ext cx="3467100" cy="3026410"/>
+                          </a:xfrm>
+                          <a:prstGeom prst="rect">
+                            <a:avLst/>
+                          </a:prstGeom>
+                        </pic:spPr>
+                      </pic:pic>
+                    </a:graphicData>
+                  </a:graphic>
+                  <wp14:sizeRelH relativeFrom="margin">
+                    <wp14:pctWidth>0</wp14:pctWidth>
+                  </wp14:sizeRelH>
+                  <wp14:sizeRelV relativeFrom="margin">
+                    <wp14:pctHeight>0</wp14:pctHeight>
+                  </wp14:sizeRelV>
+                </wp:anchor>
+              </w:drawing>
+            </w:r>
+            <w:r>
               <w:t>Gère la version</w:t>
+            </w:r>
+            <w:r>
+              <w:rPr>
+                <w:noProof/>
+                <w:lang w:eastAsia="fr-CA"/>
+              </w:rPr>
+              <w:t xml:space="preserve"> </w:t>
+            </w:r>
+          </w:p>
+        </w:tc>
+        <w:tc>
+          <w:tcPr>
+            <w:tcW w:w="5745" w:type="dxa"/>
+            <w:tcBorders>
+              <w:top w:val="nil"/>
+              <w:left w:val="nil"/>
+              <w:bottom w:val="nil"/>
+              <w:right w:val="nil"/>
+            </w:tcBorders>
+          </w:tcPr>
+          <w:p>
+            <w:pPr>
+              <w:jc w:val="center"/>
+              <w:rPr>
+                <w:b/>
+                <w:color w:val="FF0000"/>
+              </w:rPr>
+            </w:pPr>
+            <w:r>
+              <w:rPr>
+                <w:b/>
+                <w:color w:val="FF0000"/>
+              </w:rPr>
+              <w:t>Android</w:t>
+            </w:r>
+          </w:p>
+          <w:p>
+            <w:pPr>
+              <w:rPr>
+                <w:b/>
+                <w:color w:val="0070C0"/>
+              </w:rPr>
+            </w:pPr>
+            <w:r>
+              <w:rPr>
+                <w:b/>
+                <w:color w:val="0070C0"/>
+              </w:rPr>
+              <w:t>Fragment</w:t>
             </w:r>
           </w:p>
           <w:p>
@@ -611,34 +396,14 @@
                 <w:numId w:val="4"/>
               </w:numPr>
             </w:pPr>
-          </w:p>
-        </w:tc>
-        <w:tc>
-          <w:tcPr>
-            <w:tcW w:w="5745" w:type="dxa"/>
-          </w:tcPr>
-          <w:p>
-            <w:pPr>
-              <w:jc w:val="center"/>
-            </w:pPr>
-            <w:r>
-              <w:t>Android</w:t>
-            </w:r>
-          </w:p>
-          <w:p>
-            <w:pPr>
-              <w:rPr>
-                <w:b/>
-                <w:color w:val="0070C0"/>
-              </w:rPr>
-            </w:pPr>
-            <w:r>
-              <w:rPr>
-                <w:b/>
-                <w:color w:val="0070C0"/>
-              </w:rPr>
-              <w:t>Fragment</w:t>
-            </w:r>
+            <w:r>
+              <w:t xml:space="preserve">User control en </w:t>
+            </w:r>
+            <w:proofErr w:type="spellStart"/>
+            <w:r>
+              <w:t>wpf</w:t>
+            </w:r>
+            <w:proofErr w:type="spellEnd"/>
           </w:p>
           <w:p>
             <w:pPr>
@@ -649,11 +414,54 @@
               </w:numPr>
             </w:pPr>
             <w:r>
-              <w:t xml:space="preserve">User control en </w:t>
+              <w:t xml:space="preserve">Utiliser des parties d’interface dans </w:t>
             </w:r>
             <w:proofErr w:type="spellStart"/>
             <w:r>
-              <w:t>wpf</w:t>
+              <w:t>plrs</w:t>
+            </w:r>
+            <w:proofErr w:type="spellEnd"/>
+            <w:r>
+              <w:t xml:space="preserve"> écrans. Ils peuvent </w:t>
+            </w:r>
+            <w:proofErr w:type="spellStart"/>
+            <w:r>
+              <w:t>comm</w:t>
+            </w:r>
+            <w:proofErr w:type="spellEnd"/>
+            <w:r>
+              <w:t xml:space="preserve"> entre eux. On peut l’utiliser sur </w:t>
+            </w:r>
+            <w:proofErr w:type="spellStart"/>
+            <w:r>
+              <w:t>plsrs</w:t>
+            </w:r>
+            <w:proofErr w:type="spellEnd"/>
+            <w:r>
+              <w:t xml:space="preserve"> appareils Paysage / Portrait</w:t>
+            </w:r>
+          </w:p>
+          <w:p>
+            <w:pPr>
+              <w:rPr>
+                <w:b/>
+                <w:color w:val="0070C0"/>
+              </w:rPr>
+            </w:pPr>
+            <w:r>
+              <w:rPr>
+                <w:b/>
+                <w:color w:val="0070C0"/>
+              </w:rPr>
+              <w:t xml:space="preserve">Navigation </w:t>
+            </w:r>
+            <w:proofErr w:type="spellStart"/>
+            <w:r>
+              <w:rPr>
+                <w:b/>
+                <w:color w:val="0070C0"/>
+              </w:rPr>
+              <w:t>Drawer</w:t>
             </w:r>
             <w:proofErr w:type="spellEnd"/>
           </w:p>
@@ -666,59 +474,9 @@
               </w:numPr>
             </w:pPr>
             <w:r>
-              <w:t xml:space="preserve">Utiliser des parties d’interface dans </w:t>
-            </w:r>
-            <w:proofErr w:type="spellStart"/>
-            <w:r>
-              <w:t>plrs</w:t>
-            </w:r>
-            <w:proofErr w:type="spellEnd"/>
-            <w:r>
-              <w:t xml:space="preserve"> écrans. Ils peuvent </w:t>
-            </w:r>
-            <w:proofErr w:type="spellStart"/>
-            <w:r>
-              <w:t>comm</w:t>
-            </w:r>
-            <w:proofErr w:type="spellEnd"/>
-            <w:r>
-              <w:t xml:space="preserve"> entre eux. </w:t>
-            </w:r>
-            <w:r>
-              <w:t xml:space="preserve">On peut l’utiliser sur </w:t>
-            </w:r>
-            <w:proofErr w:type="spellStart"/>
-            <w:r>
-              <w:t>plsrs</w:t>
-            </w:r>
-            <w:proofErr w:type="spellEnd"/>
-            <w:r>
-              <w:t xml:space="preserve"> appareils Paysage / Portrait</w:t>
-            </w:r>
-          </w:p>
-          <w:p>
-            <w:pPr>
-              <w:rPr>
-                <w:b/>
-                <w:color w:val="0070C0"/>
-              </w:rPr>
-            </w:pPr>
-            <w:r>
-              <w:rPr>
-                <w:b/>
-                <w:color w:val="0070C0"/>
-              </w:rPr>
-              <w:t xml:space="preserve">Navigation </w:t>
-            </w:r>
-            <w:proofErr w:type="spellStart"/>
-            <w:r>
-              <w:rPr>
-                <w:b/>
-                <w:color w:val="0070C0"/>
-              </w:rPr>
-              <w:t>Drawer</w:t>
-            </w:r>
-            <w:proofErr w:type="spellEnd"/>
+              <w:tab/>
+              <w:t>Menu de navigation</w:t>
+            </w:r>
           </w:p>
           <w:p>
             <w:pPr>
@@ -729,7 +487,8 @@
               </w:numPr>
             </w:pPr>
             <w:r>
-              <w:t>Menu de navigation</w:t>
+              <w:tab/>
+              <w:t>Fonctionne avec les fragments</w:t>
             </w:r>
           </w:p>
           <w:p>
@@ -741,7 +500,8 @@
               </w:numPr>
             </w:pPr>
             <w:r>
-              <w:t>Fonctionne avec les fragments</w:t>
+              <w:tab/>
+              <w:t>On remplace le contenu de l’écran avec des fragments</w:t>
             </w:r>
           </w:p>
           <w:p>
@@ -753,7 +513,47 @@
               </w:numPr>
             </w:pPr>
             <w:r>
-              <w:t>On remplace le contenu de l’écran avec des fragments</w:t>
+              <w:tab/>
+              <w:t xml:space="preserve">Pour que des fragments communiquent entre eux, l’activité qui les contient doit implémenter l’interface de communication : « Must </w:t>
+            </w:r>
+            <w:proofErr w:type="spellStart"/>
+            <w:r>
+              <w:t>be</w:t>
+            </w:r>
+            <w:proofErr w:type="spellEnd"/>
+            <w:r>
+              <w:t xml:space="preserve"> </w:t>
+            </w:r>
+            <w:proofErr w:type="spellStart"/>
+            <w:r>
+              <w:t>implement</w:t>
+            </w:r>
+            <w:proofErr w:type="spellEnd"/>
+            <w:r>
+              <w:t xml:space="preserve"> … » ; « </w:t>
+            </w:r>
+            <w:proofErr w:type="spellStart"/>
+            <w:r>
+              <w:t>On.Listener</w:t>
+            </w:r>
+            <w:proofErr w:type="spellEnd"/>
+            <w:r>
+              <w:t xml:space="preserve"> »</w:t>
+            </w:r>
+          </w:p>
+          <w:p>
+            <w:pPr>
+              <w:rPr>
+                <w:b/>
+                <w:color w:val="0070C0"/>
+              </w:rPr>
+            </w:pPr>
+            <w:r>
+              <w:rPr>
+                <w:b/>
+                <w:color w:val="0070C0"/>
+              </w:rPr>
+              <w:t>Adapter</w:t>
             </w:r>
           </w:p>
           <w:p>
@@ -765,61 +565,7 @@
               </w:numPr>
             </w:pPr>
             <w:r>
-              <w:t>Pour que des fragments communiquent entre eux, l’activité qui les contient doit implémenter l</w:t>
-            </w:r>
-            <w:r>
-              <w:t>’interface de communication : « </w:t>
-            </w:r>
-            <w:r>
-              <w:t xml:space="preserve">Must </w:t>
-            </w:r>
-            <w:proofErr w:type="spellStart"/>
-            <w:r>
-              <w:t>be</w:t>
-            </w:r>
-            <w:proofErr w:type="spellEnd"/>
-            <w:r>
-              <w:t xml:space="preserve"> </w:t>
-            </w:r>
-            <w:proofErr w:type="spellStart"/>
-            <w:r>
-              <w:t>implement</w:t>
-            </w:r>
-            <w:proofErr w:type="spellEnd"/>
-            <w:r>
-              <w:t xml:space="preserve"> …</w:t>
-            </w:r>
-            <w:r>
-              <w:t> »</w:t>
-            </w:r>
-            <w:r>
-              <w:t xml:space="preserve"> </w:t>
-            </w:r>
-            <w:r>
-              <w:t>; « </w:t>
-            </w:r>
-            <w:proofErr w:type="spellStart"/>
-            <w:r>
-              <w:t>On.Listener</w:t>
-            </w:r>
-            <w:proofErr w:type="spellEnd"/>
-            <w:r>
-              <w:t> »</w:t>
-            </w:r>
-          </w:p>
-          <w:p>
-            <w:pPr>
-              <w:rPr>
-                <w:b/>
-                <w:color w:val="0070C0"/>
-              </w:rPr>
-            </w:pPr>
-            <w:r>
-              <w:rPr>
-                <w:b/>
-                <w:color w:val="0070C0"/>
-              </w:rPr>
-              <w:t>Adapter</w:t>
+              <w:t>Manière d’afficher une collection dans l’écran.</w:t>
             </w:r>
           </w:p>
           <w:p>
@@ -831,19 +577,83 @@
               </w:numPr>
             </w:pPr>
             <w:r>
-              <w:t>Manière d’afficher une collection dans l’écran.</w:t>
-            </w:r>
-          </w:p>
-          <w:p>
-            <w:pPr>
-              <w:pStyle w:val="Paragraphedeliste"/>
-              <w:numPr>
-                <w:ilvl w:val="0"/>
-                <w:numId w:val="4"/>
-              </w:numPr>
-            </w:pPr>
-            <w:r>
-              <w:t xml:space="preserve">Fait le lien entre une </w:t>
+              <w:rPr>
+                <w:noProof/>
+                <w:lang w:eastAsia="fr-CA"/>
+              </w:rPr>
+              <w:drawing>
+                <wp:anchor distT="0" distB="0" distL="114300" distR="114300" simplePos="0" relativeHeight="251664384" behindDoc="0" locked="0" layoutInCell="1" allowOverlap="1" wp14:anchorId="1ACAC4B7" wp14:editId="6FE94DCF">
+                  <wp:simplePos x="0" y="0"/>
+                  <wp:positionH relativeFrom="column">
+                    <wp:posOffset>102870</wp:posOffset>
+                  </wp:positionH>
+                  <wp:positionV relativeFrom="paragraph">
+                    <wp:posOffset>1137920</wp:posOffset>
+                  </wp:positionV>
+                  <wp:extent cx="3148965" cy="4067175"/>
+                  <wp:effectExtent l="0" t="0" r="0" b="9525"/>
+                  <wp:wrapSquare wrapText="bothSides"/>
+                  <wp:docPr id="10" name="Image 10"/>
+                  <wp:cNvGraphicFramePr>
+                    <a:graphicFrameLocks xmlns:a="http://schemas.openxmlformats.org/drawingml/2006/main" noChangeAspect="1"/>
+                  </wp:cNvGraphicFramePr>
+                  <a:graphic xmlns:a="http://schemas.openxmlformats.org/drawingml/2006/main">
+                    <a:graphicData uri="http://schemas.openxmlformats.org/drawingml/2006/picture">
+                      <pic:pic xmlns:pic="http://schemas.openxmlformats.org/drawingml/2006/picture">
+                        <pic:nvPicPr>
+                          <pic:cNvPr id="1" name=""/>
+                          <pic:cNvPicPr/>
+                        </pic:nvPicPr>
+                        <pic:blipFill>
+                          <a:blip r:embed="rId8">
+                            <a:extLst>
+                              <a:ext uri="{28A0092B-C50C-407E-A947-70E740481C1C}">
+                                <a14:useLocalDpi xmlns:a14="http://schemas.microsoft.com/office/drawing/2010/main" val="0"/>
+                              </a:ext>
+                            </a:extLst>
+                          </a:blip>
+                          <a:stretch>
+                            <a:fillRect/>
+                          </a:stretch>
+                        </pic:blipFill>
+                        <pic:spPr>
+                          <a:xfrm>
+                            <a:off x="0" y="0"/>
+                            <a:ext cx="3148965" cy="4067175"/>
+                          </a:xfrm>
+                          <a:prstGeom prst="rect">
+                            <a:avLst/>
+                          </a:prstGeom>
+                        </pic:spPr>
+                      </pic:pic>
+                    </a:graphicData>
+                  </a:graphic>
+                  <wp14:sizeRelH relativeFrom="margin">
+                    <wp14:pctWidth>0</wp14:pctWidth>
+                  </wp14:sizeRelH>
+                  <wp14:sizeRelV relativeFrom="margin">
+                    <wp14:pctHeight>0</wp14:pctHeight>
+                  </wp14:sizeRelV>
+                </wp:anchor>
+              </w:drawing>
+            </w:r>
+            <w:r>
+              <w:t>Fai</w:t>
+            </w:r>
+            <w:r>
+              <w:rPr>
+                <w:noProof/>
+                <w:lang w:eastAsia="fr-CA"/>
+              </w:rPr>
+              <w:t xml:space="preserve"> </w:t>
+            </w:r>
+            <w:r>
+              <w:t>t le lien en</w:t>
+            </w:r>
+            <w:bookmarkStart w:id="0" w:name="_GoBack"/>
+            <w:bookmarkEnd w:id="0"/>
+            <w:r>
+              <w:t xml:space="preserve">tre une </w:t>
             </w:r>
             <w:proofErr w:type="spellStart"/>
             <w:r>
@@ -857,20 +667,83 @@
         </w:tc>
       </w:tr>
       <w:tr>
+        <w:trPr>
+          <w:trHeight w:val="16044"/>
+        </w:trPr>
         <w:tc>
           <w:tcPr>
             <w:tcW w:w="11483" w:type="dxa"/>
             <w:gridSpan w:val="2"/>
+            <w:tcBorders>
+              <w:top w:val="nil"/>
+              <w:left w:val="nil"/>
+              <w:bottom w:val="nil"/>
+              <w:right w:val="nil"/>
+            </w:tcBorders>
           </w:tcPr>
           <w:p>
-            <w:pPr>
-              <w:jc w:val="center"/>
-            </w:pPr>
-            <w:r>
-              <w:t>Autres</w:t>
-            </w:r>
-          </w:p>
-          <w:p>
+            <w:r>
+              <w:rPr>
+                <w:noProof/>
+                <w:lang w:eastAsia="fr-CA"/>
+              </w:rPr>
+              <w:lastRenderedPageBreak/>
+              <w:drawing>
+                <wp:anchor distT="0" distB="0" distL="114300" distR="114300" simplePos="0" relativeHeight="251662336" behindDoc="0" locked="0" layoutInCell="1" allowOverlap="1" wp14:anchorId="66A7C2A5" wp14:editId="4CE314AC">
+                  <wp:simplePos x="0" y="0"/>
+                  <wp:positionH relativeFrom="margin">
+                    <wp:posOffset>5851525</wp:posOffset>
+                  </wp:positionH>
+                  <wp:positionV relativeFrom="margin">
+                    <wp:posOffset>0</wp:posOffset>
+                  </wp:positionV>
+                  <wp:extent cx="1362075" cy="1015365"/>
+                  <wp:effectExtent l="0" t="0" r="9525" b="0"/>
+                  <wp:wrapSquare wrapText="bothSides"/>
+                  <wp:docPr id="5" name="Image 5"/>
+                  <wp:cNvGraphicFramePr>
+                    <a:graphicFrameLocks xmlns:a="http://schemas.openxmlformats.org/drawingml/2006/main" noChangeAspect="1"/>
+                  </wp:cNvGraphicFramePr>
+                  <a:graphic xmlns:a="http://schemas.openxmlformats.org/drawingml/2006/main">
+                    <a:graphicData uri="http://schemas.openxmlformats.org/drawingml/2006/picture">
+                      <pic:pic xmlns:pic="http://schemas.openxmlformats.org/drawingml/2006/picture">
+                        <pic:nvPicPr>
+                          <pic:cNvPr id="1" name=""/>
+                          <pic:cNvPicPr/>
+                        </pic:nvPicPr>
+                        <pic:blipFill>
+                          <a:blip r:embed="rId9" cstate="print">
+                            <a:extLst>
+                              <a:ext uri="{28A0092B-C50C-407E-A947-70E740481C1C}">
+                                <a14:useLocalDpi xmlns:a14="http://schemas.microsoft.com/office/drawing/2010/main" val="0"/>
+                              </a:ext>
+                            </a:extLst>
+                          </a:blip>
+                          <a:stretch>
+                            <a:fillRect/>
+                          </a:stretch>
+                        </pic:blipFill>
+                        <pic:spPr>
+                          <a:xfrm>
+                            <a:off x="0" y="0"/>
+                            <a:ext cx="1362075" cy="1015365"/>
+                          </a:xfrm>
+                          <a:prstGeom prst="rect">
+                            <a:avLst/>
+                          </a:prstGeom>
+                        </pic:spPr>
+                      </pic:pic>
+                    </a:graphicData>
+                  </a:graphic>
+                  <wp14:sizeRelH relativeFrom="margin">
+                    <wp14:pctWidth>0</wp14:pctWidth>
+                  </wp14:sizeRelH>
+                  <wp14:sizeRelV relativeFrom="margin">
+                    <wp14:pctHeight>0</wp14:pctHeight>
+                  </wp14:sizeRelV>
+                </wp:anchor>
+              </w:drawing>
+            </w:r>
             <w:r>
               <w:rPr>
                 <w:b/>
@@ -888,10 +761,7 @@
               </w:numPr>
             </w:pPr>
             <w:r>
-              <w:t xml:space="preserve">C’est quoi : </w:t>
-            </w:r>
-            <w:r>
-              <w:t xml:space="preserve">Démarrer </w:t>
+              <w:t xml:space="preserve">C’est quoi : Démarrer </w:t>
             </w:r>
             <w:proofErr w:type="spellStart"/>
             <w:r>
@@ -911,10 +781,7 @@
               </w:numPr>
             </w:pPr>
             <w:r>
-              <w:t xml:space="preserve">Exercice : Set </w:t>
-            </w:r>
-            <w:r>
-              <w:t>Time-out</w:t>
+              <w:t>Exercice : Set Time-out</w:t>
             </w:r>
           </w:p>
           <w:p>
@@ -932,16 +799,16 @@
               <mc:AlternateContent>
                 <mc:Choice Requires="wps">
                   <w:drawing>
-                    <wp:anchor distT="0" distB="0" distL="114300" distR="114300" simplePos="0" relativeHeight="251662336" behindDoc="0" locked="0" layoutInCell="1" allowOverlap="1" wp14:anchorId="07715E54" wp14:editId="233C7F35">
+                    <wp:anchor distT="0" distB="0" distL="114300" distR="114300" simplePos="0" relativeHeight="251660288" behindDoc="0" locked="0" layoutInCell="1" allowOverlap="1" wp14:anchorId="4CD53EAB" wp14:editId="2BD21491">
                       <wp:simplePos x="0" y="0"/>
                       <wp:positionH relativeFrom="column">
-                        <wp:posOffset>4281170</wp:posOffset>
+                        <wp:posOffset>2292985</wp:posOffset>
                       </wp:positionH>
                       <wp:positionV relativeFrom="paragraph">
-                        <wp:posOffset>142402</wp:posOffset>
+                        <wp:posOffset>90170</wp:posOffset>
                       </wp:positionV>
-                      <wp:extent cx="2647315" cy="1860550"/>
-                      <wp:effectExtent l="0" t="0" r="0" b="6350"/>
+                      <wp:extent cx="3333750" cy="2257425"/>
+                      <wp:effectExtent l="0" t="0" r="0" b="0"/>
                       <wp:wrapNone/>
                       <wp:docPr id="4" name="Zone de texte 4"/>
                       <wp:cNvGraphicFramePr/>
@@ -952,7 +819,7 @@
                             <wps:spPr>
                               <a:xfrm>
                                 <a:off x="0" y="0"/>
-                                <a:ext cx="2647315" cy="1860550"/>
+                                <a:ext cx="3333750" cy="2257425"/>
                               </a:xfrm>
                               <a:prstGeom prst="rect">
                                 <a:avLst/>
@@ -1002,150 +869,54 @@
                                 <w:p>
                                   <w:pPr>
                                     <w:pStyle w:val="Paragraphedeliste"/>
-                                    <w:numPr>
-                                      <w:ilvl w:val="1"/>
-                                      <w:numId w:val="1"/>
-                                    </w:numPr>
+                                    <w:ind w:left="615"/>
                                     <w:rPr>
-                                      <w:lang w:val="en-CA"/>
+                                      <w:b/>
+                                      <w:color w:val="0070C0"/>
                                     </w:rPr>
                                   </w:pPr>
                                   <w:r>
-                                    <w:rPr>
-                                      <w:lang w:val="en-CA"/>
-                                    </w:rPr>
-                                    <w:t>Office 365</w:t>
+                                    <w:t>Logiciel sans être installé sur le poste de l’utilisateur</w:t>
                                   </w:r>
                                 </w:p>
                                 <w:p>
                                   <w:pPr>
                                     <w:pStyle w:val="Paragraphedeliste"/>
-                                    <w:numPr>
-                                      <w:ilvl w:val="1"/>
-                                      <w:numId w:val="1"/>
-                                    </w:numPr>
-                                    <w:rPr>
-                                      <w:lang w:val="en-CA"/>
-                                    </w:rPr>
-                                  </w:pPr>
-                                  <w:r>
-                                    <w:rPr>
-                                      <w:lang w:val="en-CA"/>
-                                    </w:rPr>
-                                    <w:t>Google Doc</w:t>
-                                  </w:r>
-                                </w:p>
-                                <w:p>
-                                  <w:pPr>
-                                    <w:pStyle w:val="Paragraphedeliste"/>
-                                    <w:numPr>
-                                      <w:ilvl w:val="0"/>
-                                      <w:numId w:val="1"/>
-                                    </w:numPr>
+                                    <w:ind w:left="615"/>
                                     <w:rPr>
                                       <w:b/>
                                       <w:color w:val="0070C0"/>
-                                      <w:lang w:val="en-CA"/>
                                     </w:rPr>
                                   </w:pPr>
                                   <w:r>
-                                    <w:rPr>
-                                      <w:lang w:val="en-CA"/>
-                                    </w:rPr>
-                                    <w:t>STAAS (Storage as a service)</w:t>
+                                    <w:t>• Hébergé sur un serveur du fournisseur, rendu via Internet</w:t>
+                                  </w:r>
+                                  <w:r>
+                                    <w:br/>
+                                    <w:t>• Gratuit ou abonnement</w:t>
+                                  </w:r>
+                                  <w:r>
+                                    <w:br/>
+                                    <w:t>• Accessible de partout (fureteur, client léger</w:t>
+                                  </w:r>
+                                  <w:proofErr w:type="gramStart"/>
+                                  <w:r>
+                                    <w:t>)</w:t>
+                                  </w:r>
+                                  <w:proofErr w:type="gramEnd"/>
+                                  <w:r>
+                                    <w:br/>
+                                    <w:t>• Installation, mise à jour fournie par le fournisseur</w:t>
+                                  </w:r>
+                                  <w:r>
+                                    <w:br/>
+                                    <w:t>• Non adapté pour logiciel spécifique à l’entreprise</w:t>
+                                  </w:r>
+                                  <w:r>
+                                    <w:br/>
+                                    <w:t>• Exemple : Google Apps, Microsoft Office 365</w:t>
                                   </w:r>
                                 </w:p>
-                                <w:p>
-                                  <w:pPr>
-                                    <w:pStyle w:val="Paragraphedeliste"/>
-                                    <w:numPr>
-                                      <w:ilvl w:val="1"/>
-                                      <w:numId w:val="1"/>
-                                    </w:numPr>
-                                    <w:rPr>
-                                      <w:lang w:val="en-CA"/>
-                                    </w:rPr>
-                                  </w:pPr>
-                                  <w:r>
-                                    <w:rPr>
-                                      <w:lang w:val="en-CA"/>
-                                    </w:rPr>
-                                    <w:t>Dropbox</w:t>
-                                  </w:r>
-                                </w:p>
-                                <w:p>
-                                  <w:pPr>
-                                    <w:pStyle w:val="Paragraphedeliste"/>
-                                    <w:numPr>
-                                      <w:ilvl w:val="1"/>
-                                      <w:numId w:val="1"/>
-                                    </w:numPr>
-                                    <w:rPr>
-                                      <w:lang w:val="en-CA"/>
-                                    </w:rPr>
-                                  </w:pPr>
-                                  <w:r>
-                                    <w:rPr>
-                                      <w:lang w:val="en-CA"/>
-                                    </w:rPr>
-                                    <w:t>ICloud</w:t>
-                                  </w:r>
-                                </w:p>
-                                <w:p>
-                                  <w:pPr>
-                                    <w:pStyle w:val="Paragraphedeliste"/>
-                                    <w:numPr>
-                                      <w:ilvl w:val="1"/>
-                                      <w:numId w:val="1"/>
-                                    </w:numPr>
-                                    <w:rPr>
-                                      <w:lang w:val="en-CA"/>
-                                    </w:rPr>
-                                  </w:pPr>
-                                  <w:r>
-                                    <w:rPr>
-                                      <w:lang w:val="en-CA"/>
-                                    </w:rPr>
-                                    <w:t>Mega</w:t>
-                                  </w:r>
-                                </w:p>
-                                <w:p>
-                                  <w:pPr>
-                                    <w:pStyle w:val="Paragraphedeliste"/>
-                                    <w:numPr>
-                                      <w:ilvl w:val="1"/>
-                                      <w:numId w:val="1"/>
-                                    </w:numPr>
-                                    <w:rPr>
-                                      <w:lang w:val="en-CA"/>
-                                    </w:rPr>
-                                  </w:pPr>
-                                  <w:r>
-                                    <w:rPr>
-                                      <w:lang w:val="en-CA"/>
-                                    </w:rPr>
-                                    <w:t>Google Drive</w:t>
-                                  </w:r>
-                                </w:p>
-                                <w:p>
-                                  <w:pPr>
-                                    <w:pStyle w:val="Paragraphedeliste"/>
-                                    <w:numPr>
-                                      <w:ilvl w:val="1"/>
-                                      <w:numId w:val="1"/>
-                                    </w:numPr>
-                                    <w:rPr>
-                                      <w:lang w:val="en-CA"/>
-                                    </w:rPr>
-                                  </w:pPr>
-                                  <w:r>
-                                    <w:rPr>
-                                      <w:lang w:val="en-CA"/>
-                                    </w:rPr>
-                                    <w:t>One Drive</w:t>
-                                  </w:r>
-                                </w:p>
-                                <w:p/>
                               </w:txbxContent>
                             </wps:txbx>
                             <wps:bodyPr rot="0" spcFirstLastPara="0" vertOverflow="overflow" horzOverflow="overflow" vert="horz" wrap="square" lIns="91440" tIns="45720" rIns="91440" bIns="45720" numCol="1" spcCol="0" rtlCol="0" fromWordArt="0" anchor="t" anchorCtr="0" forceAA="0" compatLnSpc="1">
@@ -1157,6 +928,9 @@
                           </wps:wsp>
                         </a:graphicData>
                       </a:graphic>
+                      <wp14:sizeRelH relativeFrom="margin">
+                        <wp14:pctWidth>0</wp14:pctWidth>
+                      </wp14:sizeRelH>
                       <wp14:sizeRelV relativeFrom="margin">
                         <wp14:pctHeight>0</wp14:pctHeight>
                       </wp14:sizeRelV>
@@ -1165,7 +939,11 @@
                 </mc:Choice>
                 <mc:Fallback>
                   <w:pict>
-                    <v:shape w14:anchorId="07715E54" id="Zone de texte 4" o:spid="_x0000_s1028" type="#_x0000_t202" style="position:absolute;margin-left:337.1pt;margin-top:11.2pt;width:208.45pt;height:146.5pt;z-index:251662336;visibility:visible;mso-wrap-style:square;mso-height-percent:0;mso-wrap-distance-left:9pt;mso-wrap-distance-top:0;mso-wrap-distance-right:9pt;mso-wrap-distance-bottom:0;mso-position-horizontal:absolute;mso-position-horizontal-relative:text;mso-position-vertical:absolute;mso-position-vertical-relative:text;mso-height-percent:0;mso-height-relative:margin;v-text-anchor:top" o:gfxdata="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" filled="f" stroked="f" strokeweight=".5pt">
+                    <v:shapetype w14:anchorId="4CD53EAB" id="_x0000_t202" coordsize="21600,21600" o:spt="202" path="m,l,21600r21600,l21600,xe">
+                      <v:stroke joinstyle="miter"/>
+                      <v:path gradientshapeok="t" o:connecttype="rect"/>
+                    </v:shapetype>
+                    <v:shape id="Zone de texte 4" o:spid="_x0000_s1026" type="#_x0000_t202" style="position:absolute;margin-left:180.55pt;margin-top:7.1pt;width:262.5pt;height:177.75pt;z-index:251660288;visibility:visible;mso-wrap-style:square;mso-width-percent:0;mso-height-percent:0;mso-wrap-distance-left:9pt;mso-wrap-distance-top:0;mso-wrap-distance-right:9pt;mso-wrap-distance-bottom:0;mso-position-horizontal:absolute;mso-position-horizontal-relative:text;mso-position-vertical:absolute;mso-position-vertical-relative:text;mso-width-percent:0;mso-height-percent:0;mso-width-relative:margin;mso-height-relative:margin;v-text-anchor:top" o:gfxdata="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" filled="f" stroked="f" strokeweight=".5pt">
                       <v:textbox>
                         <w:txbxContent>
                           <w:p>
@@ -1191,39 +969,289 @@
                           <w:p>
                             <w:pPr>
                               <w:pStyle w:val="Paragraphedeliste"/>
-                              <w:numPr>
-                                <w:ilvl w:val="1"/>
-                                <w:numId w:val="1"/>
-                              </w:numPr>
+                              <w:ind w:left="615"/>
                               <w:rPr>
-                                <w:lang w:val="en-CA"/>
+                                <w:b/>
+                                <w:color w:val="0070C0"/>
                               </w:rPr>
                             </w:pPr>
                             <w:r>
-                              <w:rPr>
-                                <w:lang w:val="en-CA"/>
-                              </w:rPr>
-                              <w:t>Office 365</w:t>
+                              <w:t>Logiciel sans être installé sur le poste de l’utilisateur</w:t>
                             </w:r>
                           </w:p>
                           <w:p>
                             <w:pPr>
                               <w:pStyle w:val="Paragraphedeliste"/>
-                              <w:numPr>
-                                <w:ilvl w:val="1"/>
-                                <w:numId w:val="1"/>
-                              </w:numPr>
+                              <w:ind w:left="615"/>
                               <w:rPr>
-                                <w:lang w:val="en-CA"/>
+                                <w:b/>
+                                <w:color w:val="0070C0"/>
                               </w:rPr>
                             </w:pPr>
                             <w:r>
-                              <w:rPr>
-                                <w:lang w:val="en-CA"/>
-                              </w:rPr>
-                              <w:t>Google Doc</w:t>
+                              <w:t>• Hébergé sur un serveur du fournisseur, rendu via Internet</w:t>
+                            </w:r>
+                            <w:r>
+                              <w:br/>
+                              <w:t>• Gratuit ou abonnement</w:t>
+                            </w:r>
+                            <w:r>
+                              <w:br/>
+                              <w:t>• Accessible de partout (fureteur, client léger</w:t>
+                            </w:r>
+                            <w:proofErr w:type="gramStart"/>
+                            <w:r>
+                              <w:t>)</w:t>
+                            </w:r>
+                            <w:proofErr w:type="gramEnd"/>
+                            <w:r>
+                              <w:br/>
+                              <w:t>• Installation, mise à jour fournie par le fournisseur</w:t>
+                            </w:r>
+                            <w:r>
+                              <w:br/>
+                              <w:t>• Non adapté pour logiciel spécifique à l’entreprise</w:t>
+                            </w:r>
+                            <w:r>
+                              <w:br/>
+                              <w:t>• Exemple : Google Apps, Microsoft Office 365</w:t>
                             </w:r>
                           </w:p>
+                        </w:txbxContent>
+                      </v:textbox>
+                    </v:shape>
+                  </w:pict>
+                </mc:Fallback>
+              </mc:AlternateContent>
+            </w:r>
+            <w:r>
+              <w:rPr>
+                <w:b/>
+                <w:color w:val="0070C0"/>
+              </w:rPr>
+              <w:t>Type de service</w:t>
+            </w:r>
+          </w:p>
+          <w:p>
+            <w:pPr>
+              <w:pStyle w:val="Paragraphedeliste"/>
+              <w:numPr>
+                <w:ilvl w:val="0"/>
+                <w:numId w:val="1"/>
+              </w:numPr>
+              <w:rPr>
+                <w:b/>
+                <w:color w:val="0070C0"/>
+              </w:rPr>
+            </w:pPr>
+            <w:r>
+              <w:t>I</w:t>
+            </w:r>
+            <w:r>
+              <w:t>AAS</w:t>
+            </w:r>
+            <w:r>
+              <w:t xml:space="preserve"> (Infrastructure as a service)</w:t>
+            </w:r>
+          </w:p>
+          <w:p>
+            <w:pPr>
+              <w:pStyle w:val="Paragraphedeliste"/>
+              <w:numPr>
+                <w:ilvl w:val="1"/>
+                <w:numId w:val="1"/>
+              </w:numPr>
+              <w:rPr>
+                <w:b/>
+                <w:color w:val="0070C0"/>
+              </w:rPr>
+            </w:pPr>
+            <w:r>
+              <w:rPr>
+                <w:b/>
+                <w:noProof/>
+                <w:color w:val="0070C0"/>
+                <w:lang w:eastAsia="fr-CA"/>
+              </w:rPr>
+              <mc:AlternateContent>
+                <mc:Choice Requires="wps">
+                  <w:drawing>
+                    <wp:anchor distT="0" distB="0" distL="114300" distR="114300" simplePos="0" relativeHeight="251661312" behindDoc="0" locked="0" layoutInCell="1" allowOverlap="1" wp14:anchorId="226C7936" wp14:editId="3672CE7B">
+                      <wp:simplePos x="0" y="0"/>
+                      <wp:positionH relativeFrom="column">
+                        <wp:posOffset>5327015</wp:posOffset>
+                      </wp:positionH>
+                      <wp:positionV relativeFrom="paragraph">
+                        <wp:posOffset>96520</wp:posOffset>
+                      </wp:positionV>
+                      <wp:extent cx="1724025" cy="1752600"/>
+                      <wp:effectExtent l="0" t="0" r="0" b="0"/>
+                      <wp:wrapNone/>
+                      <wp:docPr id="8" name="Zone de texte 8"/>
+                      <wp:cNvGraphicFramePr/>
+                      <a:graphic xmlns:a="http://schemas.openxmlformats.org/drawingml/2006/main">
+                        <a:graphicData uri="http://schemas.microsoft.com/office/word/2010/wordprocessingShape">
+                          <wps:wsp>
+                            <wps:cNvSpPr txBox="1"/>
+                            <wps:spPr>
+                              <a:xfrm>
+                                <a:off x="0" y="0"/>
+                                <a:ext cx="1724025" cy="1752600"/>
+                              </a:xfrm>
+                              <a:prstGeom prst="rect">
+                                <a:avLst/>
+                              </a:prstGeom>
+                              <a:noFill/>
+                              <a:ln w="6350">
+                                <a:noFill/>
+                              </a:ln>
+                              <a:effectLst/>
+                            </wps:spPr>
+                            <wps:style>
+                              <a:lnRef idx="0">
+                                <a:schemeClr val="accent1"/>
+                              </a:lnRef>
+                              <a:fillRef idx="0">
+                                <a:schemeClr val="accent1"/>
+                              </a:fillRef>
+                              <a:effectRef idx="0">
+                                <a:schemeClr val="accent1"/>
+                              </a:effectRef>
+                              <a:fontRef idx="minor">
+                                <a:schemeClr val="dk1"/>
+                              </a:fontRef>
+                            </wps:style>
+                            <wps:txbx>
+                              <w:txbxContent>
+                                <w:p>
+                                  <w:pPr>
+                                    <w:pStyle w:val="Paragraphedeliste"/>
+                                    <w:numPr>
+                                      <w:ilvl w:val="0"/>
+                                      <w:numId w:val="1"/>
+                                    </w:numPr>
+                                    <w:rPr>
+                                      <w:b/>
+                                      <w:color w:val="0070C0"/>
+                                      <w:lang w:val="en-CA"/>
+                                    </w:rPr>
+                                  </w:pPr>
+                                  <w:r>
+                                    <w:rPr>
+                                      <w:lang w:val="en-CA"/>
+                                    </w:rPr>
+                                    <w:t>STAAS (Storage as a service)</w:t>
+                                  </w:r>
+                                </w:p>
+                                <w:p>
+                                  <w:pPr>
+                                    <w:pStyle w:val="Paragraphedeliste"/>
+                                    <w:numPr>
+                                      <w:ilvl w:val="1"/>
+                                      <w:numId w:val="1"/>
+                                    </w:numPr>
+                                    <w:rPr>
+                                      <w:lang w:val="en-CA"/>
+                                    </w:rPr>
+                                  </w:pPr>
+                                  <w:r>
+                                    <w:rPr>
+                                      <w:lang w:val="en-CA"/>
+                                    </w:rPr>
+                                    <w:t>Dropbox</w:t>
+                                  </w:r>
+                                </w:p>
+                                <w:p>
+                                  <w:pPr>
+                                    <w:pStyle w:val="Paragraphedeliste"/>
+                                    <w:numPr>
+                                      <w:ilvl w:val="1"/>
+                                      <w:numId w:val="1"/>
+                                    </w:numPr>
+                                    <w:rPr>
+                                      <w:lang w:val="en-CA"/>
+                                    </w:rPr>
+                                  </w:pPr>
+                                  <w:r>
+                                    <w:rPr>
+                                      <w:lang w:val="en-CA"/>
+                                    </w:rPr>
+                                    <w:t>ICloud</w:t>
+                                  </w:r>
+                                </w:p>
+                                <w:p>
+                                  <w:pPr>
+                                    <w:pStyle w:val="Paragraphedeliste"/>
+                                    <w:numPr>
+                                      <w:ilvl w:val="1"/>
+                                      <w:numId w:val="1"/>
+                                    </w:numPr>
+                                    <w:rPr>
+                                      <w:lang w:val="en-CA"/>
+                                    </w:rPr>
+                                  </w:pPr>
+                                  <w:r>
+                                    <w:rPr>
+                                      <w:lang w:val="en-CA"/>
+                                    </w:rPr>
+                                    <w:t>Mega</w:t>
+                                  </w:r>
+                                </w:p>
+                                <w:p>
+                                  <w:pPr>
+                                    <w:pStyle w:val="Paragraphedeliste"/>
+                                    <w:numPr>
+                                      <w:ilvl w:val="1"/>
+                                      <w:numId w:val="1"/>
+                                    </w:numPr>
+                                    <w:rPr>
+                                      <w:lang w:val="en-CA"/>
+                                    </w:rPr>
+                                  </w:pPr>
+                                  <w:r>
+                                    <w:rPr>
+                                      <w:lang w:val="en-CA"/>
+                                    </w:rPr>
+                                    <w:t>Google Drive</w:t>
+                                  </w:r>
+                                </w:p>
+                                <w:p>
+                                  <w:pPr>
+                                    <w:pStyle w:val="Paragraphedeliste"/>
+                                    <w:numPr>
+                                      <w:ilvl w:val="1"/>
+                                      <w:numId w:val="1"/>
+                                    </w:numPr>
+                                    <w:rPr>
+                                      <w:lang w:val="en-CA"/>
+                                    </w:rPr>
+                                  </w:pPr>
+                                  <w:r>
+                                    <w:rPr>
+                                      <w:lang w:val="en-CA"/>
+                                    </w:rPr>
+                                    <w:t>One Drive</w:t>
+                                  </w:r>
+                                </w:p>
+                              </w:txbxContent>
+                            </wps:txbx>
+                            <wps:bodyPr rot="0" spcFirstLastPara="0" vertOverflow="overflow" horzOverflow="overflow" vert="horz" wrap="square" lIns="91440" tIns="45720" rIns="91440" bIns="45720" numCol="1" spcCol="0" rtlCol="0" fromWordArt="0" anchor="t" anchorCtr="0" forceAA="0" compatLnSpc="1">
+                              <a:prstTxWarp prst="textNoShape">
+                                <a:avLst/>
+                              </a:prstTxWarp>
+                              <a:noAutofit/>
+                            </wps:bodyPr>
+                          </wps:wsp>
+                        </a:graphicData>
+                      </a:graphic>
+                    </wp:anchor>
+                  </w:drawing>
+                </mc:Choice>
+                <mc:Fallback>
+                  <w:pict>
+                    <v:shape w14:anchorId="226C7936" id="Zone de texte 8" o:spid="_x0000_s1027" type="#_x0000_t202" style="position:absolute;left:0;text-align:left;margin-left:419.45pt;margin-top:7.6pt;width:135.75pt;height:138pt;z-index:251661312;visibility:visible;mso-wrap-style:square;mso-wrap-distance-left:9pt;mso-wrap-distance-top:0;mso-wrap-distance-right:9pt;mso-wrap-distance-bottom:0;mso-position-horizontal:absolute;mso-position-horizontal-relative:text;mso-position-vertical:absolute;mso-position-vertical-relative:text;v-text-anchor:top" o:gfxdata="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" filled="f" stroked="f" strokeweight=".5pt">
+                      <v:textbox>
+                        <w:txbxContent>
                           <w:p>
                             <w:pPr>
                               <w:pStyle w:val="Paragraphedeliste"/>
@@ -1334,7 +1362,6 @@
                               <w:t>One Drive</w:t>
                             </w:r>
                           </w:p>
-                          <w:p/>
                         </w:txbxContent>
                       </v:textbox>
                     </v:shape>
@@ -1343,11 +1370,71 @@
               </mc:AlternateContent>
             </w:r>
             <w:r>
+              <w:t>Machine virtuelle</w:t>
+            </w:r>
+          </w:p>
+          <w:p>
+            <w:pPr>
+              <w:pStyle w:val="Paragraphedeliste"/>
+              <w:numPr>
+                <w:ilvl w:val="1"/>
+                <w:numId w:val="1"/>
+              </w:numPr>
               <w:rPr>
                 <w:b/>
                 <w:color w:val="0070C0"/>
               </w:rPr>
-              <w:t>Type de service</w:t>
+            </w:pPr>
+            <w:r>
+              <w:t>Réseaux virtuelle</w:t>
+            </w:r>
+          </w:p>
+          <w:p>
+            <w:pPr>
+              <w:pStyle w:val="Paragraphedeliste"/>
+              <w:numPr>
+                <w:ilvl w:val="1"/>
+                <w:numId w:val="1"/>
+              </w:numPr>
+              <w:rPr>
+                <w:b/>
+                <w:color w:val="0070C0"/>
+              </w:rPr>
+            </w:pPr>
+            <w:r>
+              <w:t>Pare-feu</w:t>
+            </w:r>
+          </w:p>
+          <w:p>
+            <w:pPr>
+              <w:pStyle w:val="Paragraphedeliste"/>
+              <w:numPr>
+                <w:ilvl w:val="1"/>
+                <w:numId w:val="1"/>
+              </w:numPr>
+              <w:rPr>
+                <w:b/>
+                <w:color w:val="0070C0"/>
+              </w:rPr>
+            </w:pPr>
+            <w:r>
+              <w:t>Balanceur de charge</w:t>
+            </w:r>
+          </w:p>
+          <w:p>
+            <w:pPr>
+              <w:pStyle w:val="Paragraphedeliste"/>
+              <w:numPr>
+                <w:ilvl w:val="1"/>
+                <w:numId w:val="1"/>
+              </w:numPr>
+              <w:rPr>
+                <w:b/>
+                <w:color w:val="0070C0"/>
+              </w:rPr>
+            </w:pPr>
+            <w:r>
+              <w:t>Ex : Amazone</w:t>
             </w:r>
           </w:p>
           <w:p>
@@ -1360,16 +1447,14 @@
               <w:rPr>
                 <w:b/>
                 <w:color w:val="0070C0"/>
-              </w:rPr>
-            </w:pPr>
-            <w:r>
-              <w:t>I</w:t>
-            </w:r>
-            <w:r>
-              <w:t>AAS</w:t>
-            </w:r>
-            <w:r>
-              <w:t xml:space="preserve"> (Infrastructure as a service)</w:t>
+                <w:lang w:val="en-CA"/>
+              </w:rPr>
+            </w:pPr>
+            <w:r>
+              <w:rPr>
+                <w:lang w:val="en-CA"/>
+              </w:rPr>
+              <w:t>PAAS (Platform as a service)</w:t>
             </w:r>
           </w:p>
           <w:p>
@@ -1385,7 +1470,18 @@
               </w:rPr>
             </w:pPr>
             <w:r>
-              <w:t>Machine virtuelle</w:t>
+              <w:t>On a acc</w:t>
+            </w:r>
+            <w:r>
+              <w:t xml:space="preserve">ès à une machine virtuelle </w:t>
+            </w:r>
+            <w:r>
+              <w:br/>
+              <w:t xml:space="preserve">pour développer, mais on n’a pas </w:t>
+            </w:r>
+            <w:r>
+              <w:br/>
+              <w:t>accès à son matériel</w:t>
             </w:r>
           </w:p>
           <w:p>
@@ -1401,151 +1497,58 @@
               </w:rPr>
             </w:pPr>
             <w:r>
-              <w:t>Réseaux virtuelle</w:t>
-            </w:r>
-          </w:p>
-          <w:p>
-            <w:pPr>
-              <w:pStyle w:val="Paragraphedeliste"/>
-              <w:numPr>
-                <w:ilvl w:val="1"/>
-                <w:numId w:val="1"/>
-              </w:numPr>
+              <w:t>C9</w:t>
+            </w:r>
+          </w:p>
+          <w:p>
+            <w:pPr>
               <w:rPr>
                 <w:b/>
                 <w:color w:val="0070C0"/>
               </w:rPr>
             </w:pPr>
             <w:r>
-              <w:t>Pare-feu</w:t>
-            </w:r>
-          </w:p>
-          <w:p>
-            <w:pPr>
-              <w:pStyle w:val="Paragraphedeliste"/>
-              <w:numPr>
-                <w:ilvl w:val="1"/>
-                <w:numId w:val="1"/>
-              </w:numPr>
               <w:rPr>
                 <w:b/>
                 <w:color w:val="0070C0"/>
               </w:rPr>
-            </w:pPr>
-            <w:r>
-              <w:t>Balanceur de charge</w:t>
-            </w:r>
-          </w:p>
-          <w:p>
-            <w:pPr>
-              <w:pStyle w:val="Paragraphedeliste"/>
-              <w:numPr>
-                <w:ilvl w:val="1"/>
-                <w:numId w:val="1"/>
-              </w:numPr>
+              <w:t>SOA (Service-</w:t>
+            </w:r>
+            <w:proofErr w:type="spellStart"/>
+            <w:r>
               <w:rPr>
                 <w:b/>
                 <w:color w:val="0070C0"/>
               </w:rPr>
-            </w:pPr>
-            <w:r>
-              <w:t>Ex : Amazone</w:t>
-            </w:r>
-          </w:p>
-          <w:p>
-            <w:pPr>
-              <w:pStyle w:val="Paragraphedeliste"/>
-              <w:numPr>
-                <w:ilvl w:val="0"/>
-                <w:numId w:val="1"/>
-              </w:numPr>
+              <w:t>oriented</w:t>
+            </w:r>
+            <w:proofErr w:type="spellEnd"/>
+            <w:r>
               <w:rPr>
                 <w:b/>
                 <w:color w:val="0070C0"/>
-                <w:lang w:val="en-CA"/>
-              </w:rPr>
-            </w:pPr>
-            <w:r>
-              <w:rPr>
-                <w:lang w:val="en-CA"/>
-              </w:rPr>
-              <w:t>PAAS (Platform as a service)</w:t>
-            </w:r>
-          </w:p>
-          <w:p>
-            <w:pPr>
-              <w:pStyle w:val="Paragraphedeliste"/>
-              <w:numPr>
-                <w:ilvl w:val="1"/>
-                <w:numId w:val="1"/>
-              </w:numPr>
-              <w:rPr>
-                <w:b/>
-                <w:color w:val="0070C0"/>
-              </w:rPr>
-            </w:pPr>
-            <w:r>
-              <w:t>On a acc</w:t>
-            </w:r>
-            <w:r>
-              <w:t xml:space="preserve">ès à une machine virtuelle pour développer, </w:t>
-            </w:r>
-            <w:r>
-              <w:br/>
-            </w:r>
-            <w:r>
-              <w:t>mais on n’a pas accès à son matériel</w:t>
-            </w:r>
-          </w:p>
-          <w:p>
-            <w:pPr>
-              <w:pStyle w:val="Paragraphedeliste"/>
-              <w:numPr>
-                <w:ilvl w:val="1"/>
-                <w:numId w:val="1"/>
-              </w:numPr>
-              <w:rPr>
-                <w:b/>
-                <w:color w:val="0070C0"/>
-              </w:rPr>
-            </w:pPr>
-            <w:r>
-              <w:t>C9</w:t>
-            </w:r>
-          </w:p>
-          <w:p>
-            <w:pPr>
-              <w:rPr>
-                <w:b/>
-                <w:color w:val="0070C0"/>
-              </w:rPr>
-            </w:pPr>
-          </w:p>
-          <w:p>
-            <w:pPr>
-              <w:rPr>
-                <w:b/>
-                <w:color w:val="0070C0"/>
-              </w:rPr>
-            </w:pPr>
+              </w:rPr>
+              <w:t xml:space="preserve"> Architecture)</w:t>
+            </w:r>
+          </w:p>
+          <w:p>
             <w:r>
               <w:rPr>
                 <w:noProof/>
                 <w:lang w:eastAsia="fr-CA"/>
               </w:rPr>
-              <w:lastRenderedPageBreak/>
               <mc:AlternateContent>
                 <mc:Choice Requires="wps">
                   <w:drawing>
-                    <wp:anchor distT="0" distB="0" distL="114300" distR="114300" simplePos="0" relativeHeight="251661312" behindDoc="0" locked="0" layoutInCell="1" allowOverlap="1" wp14:anchorId="2EBC117B" wp14:editId="7FF75D78">
+                    <wp:anchor distT="0" distB="0" distL="114300" distR="114300" simplePos="0" relativeHeight="251659264" behindDoc="0" locked="0" layoutInCell="1" allowOverlap="1" wp14:anchorId="080572DE" wp14:editId="54146186">
                       <wp:simplePos x="0" y="0"/>
                       <wp:positionH relativeFrom="column">
-                        <wp:posOffset>3462655</wp:posOffset>
+                        <wp:posOffset>2788285</wp:posOffset>
                       </wp:positionH>
                       <wp:positionV relativeFrom="paragraph">
-                        <wp:posOffset>148752</wp:posOffset>
+                        <wp:posOffset>31115</wp:posOffset>
                       </wp:positionV>
-                      <wp:extent cx="3359889" cy="5624623"/>
+                      <wp:extent cx="4286250" cy="5624195"/>
                       <wp:effectExtent l="0" t="0" r="0" b="0"/>
                       <wp:wrapNone/>
                       <wp:docPr id="3" name="Zone de texte 3"/>
@@ -1557,7 +1560,7 @@
                             <wps:spPr>
                               <a:xfrm>
                                 <a:off x="0" y="0"/>
-                                <a:ext cx="3359889" cy="5624623"/>
+                                <a:ext cx="4286250" cy="5624195"/>
                               </a:xfrm>
                               <a:prstGeom prst="rect">
                                 <a:avLst/>
@@ -1867,187 +1870,52 @@
                                       <w:ilvl w:val="0"/>
                                       <w:numId w:val="4"/>
                                     </w:numPr>
-                                    <w:rPr>
-                                      <w:lang w:val="en-CA"/>
-                                    </w:rPr>
                                   </w:pPr>
                                   <w:r>
-                                    <w:rPr>
-                                      <w:lang w:val="en-CA"/>
-                                    </w:rPr>
-                                    <w:t xml:space="preserve">State Less: Le client </w:t>
+                                    <w:t xml:space="preserve">State </w:t>
                                   </w:r>
                                   <w:proofErr w:type="spellStart"/>
-                                  <w:proofErr w:type="gramStart"/>
-                                  <w:r>
-                                    <w:rPr>
-                                      <w:lang w:val="en-CA"/>
-                                    </w:rPr>
-                                    <w:t>est</w:t>
+                                  <w:r>
+                                    <w:t>Less</w:t>
                                   </w:r>
                                   <w:proofErr w:type="spellEnd"/>
-                                  <w:proofErr w:type="gramEnd"/>
-                                  <w:r>
-                                    <w:rPr>
-                                      <w:lang w:val="en-CA"/>
-                                    </w:rPr>
-                                    <w:t xml:space="preserve"> </w:t>
+                                  <w:r>
+                                    <w:t xml:space="preserve">: Le client est responsable de donner tout </w:t>
                                   </w:r>
                                   <w:proofErr w:type="spellStart"/>
                                   <w:r>
-                                    <w:rPr>
-                                      <w:lang w:val="en-CA"/>
-                                    </w:rPr>
-                                    <w:t>responsable</w:t>
+                                    <w:t>eels</w:t>
                                   </w:r>
                                   <w:proofErr w:type="spellEnd"/>
                                   <w:r>
-                                    <w:rPr>
-                                      <w:lang w:val="en-CA"/>
-                                    </w:rPr>
-                                    <w:t xml:space="preserve"> de </w:t>
+                                    <w:t xml:space="preserve"> info </w:t>
                                   </w:r>
                                   <w:proofErr w:type="spellStart"/>
                                   <w:r>
-                                    <w:rPr>
-                                      <w:lang w:val="en-CA"/>
-                                    </w:rPr>
-                                    <w:t>donner</w:t>
+                                    <w:t>nécéssaires</w:t>
                                   </w:r>
                                   <w:proofErr w:type="spellEnd"/>
                                   <w:r>
-                                    <w:rPr>
-                                      <w:lang w:val="en-CA"/>
-                                    </w:rPr>
-                                    <w:t xml:space="preserve"> tout eels info </w:t>
-                                  </w:r>
-                                  <w:proofErr w:type="spellStart"/>
-                                  <w:r>
-                                    <w:rPr>
-                                      <w:lang w:val="en-CA"/>
-                                    </w:rPr>
-                                    <w:t>nécéssaires</w:t>
-                                  </w:r>
-                                  <w:proofErr w:type="spellEnd"/>
-                                  <w:r>
-                                    <w:rPr>
-                                      <w:lang w:val="en-CA"/>
-                                    </w:rPr>
-                                    <w:t xml:space="preserve"> au </w:t>
-                                  </w:r>
-                                  <w:proofErr w:type="spellStart"/>
-                                  <w:r>
-                                    <w:rPr>
-                                      <w:lang w:val="en-CA"/>
-                                    </w:rPr>
-                                    <w:t>serveur</w:t>
-                                  </w:r>
-                                  <w:proofErr w:type="spellEnd"/>
-                                  <w:r>
-                                    <w:rPr>
-                                      <w:lang w:val="en-CA"/>
-                                    </w:rPr>
-                                    <w:t>.</w:t>
+                                    <w:t xml:space="preserve"> au serveur.</w:t>
                                   </w:r>
                                 </w:p>
                                 <w:p>
-                                  <w:proofErr w:type="gramStart"/>
-                                  <w:r>
-                                    <w:rPr>
-                                      <w:lang w:val="en-CA"/>
-                                    </w:rPr>
-                                    <w:t>State :</w:t>
-                                  </w:r>
-                                  <w:proofErr w:type="gramEnd"/>
-                                  <w:r>
-                                    <w:rPr>
-                                      <w:lang w:val="en-CA"/>
-                                    </w:rPr>
-                                    <w:t xml:space="preserve"> Le </w:t>
+                                  <w:r>
+                                    <w:t xml:space="preserve">State : Le serveur conserve les informations </w:t>
+                                  </w:r>
+                                  <w:r>
+                                    <w:t>du client</w:t>
+                                  </w:r>
+                                  <w:r>
+                                    <w:t xml:space="preserve"> et ce dernier n’est pas </w:t>
                                   </w:r>
                                   <w:proofErr w:type="spellStart"/>
                                   <w:r>
-                                    <w:rPr>
-                                      <w:lang w:val="en-CA"/>
-                                    </w:rPr>
-                                    <w:t>serveur</w:t>
+                                    <w:t>responsible</w:t>
                                   </w:r>
                                   <w:proofErr w:type="spellEnd"/>
                                   <w:r>
-                                    <w:rPr>
-                                      <w:lang w:val="en-CA"/>
-                                    </w:rPr>
-                                    <w:t xml:space="preserve"> conserve les </w:t>
-                                  </w:r>
-                                  <w:proofErr w:type="spellStart"/>
-                                  <w:r>
-                                    <w:rPr>
-                                      <w:lang w:val="en-CA"/>
-                                    </w:rPr>
-                                    <w:t>informations</w:t>
-                                  </w:r>
-                                  <w:proofErr w:type="spellEnd"/>
-                                  <w:r>
-                                    <w:rPr>
-                                      <w:lang w:val="en-CA"/>
-                                    </w:rPr>
-                                    <w:t xml:space="preserve"> du clients et </w:t>
-                                  </w:r>
-                                  <w:proofErr w:type="spellStart"/>
-                                  <w:r>
-                                    <w:rPr>
-                                      <w:lang w:val="en-CA"/>
-                                    </w:rPr>
-                                    <w:t>ce</w:t>
-                                  </w:r>
-                                  <w:proofErr w:type="spellEnd"/>
-                                  <w:r>
-                                    <w:rPr>
-                                      <w:lang w:val="en-CA"/>
-                                    </w:rPr>
-                                    <w:t xml:space="preserve"> </w:t>
-                                  </w:r>
-                                  <w:proofErr w:type="spellStart"/>
-                                  <w:r>
-                                    <w:rPr>
-                                      <w:lang w:val="en-CA"/>
-                                    </w:rPr>
-                                    <w:t>dernier</w:t>
-                                  </w:r>
-                                  <w:proofErr w:type="spellEnd"/>
-                                  <w:r>
-                                    <w:rPr>
-                                      <w:lang w:val="en-CA"/>
-                                    </w:rPr>
-                                    <w:t xml:space="preserve"> </w:t>
-                                  </w:r>
-                                  <w:proofErr w:type="spellStart"/>
-                                  <w:r>
-                                    <w:rPr>
-                                      <w:lang w:val="en-CA"/>
-                                    </w:rPr>
-                                    <w:t>n’est</w:t>
-                                  </w:r>
-                                  <w:proofErr w:type="spellEnd"/>
-                                  <w:r>
-                                    <w:rPr>
-                                      <w:lang w:val="en-CA"/>
-                                    </w:rPr>
-                                    <w:t xml:space="preserve"> pas responsible de </w:t>
-                                  </w:r>
-                                  <w:proofErr w:type="spellStart"/>
-                                  <w:r>
-                                    <w:rPr>
-                                      <w:lang w:val="en-CA"/>
-                                    </w:rPr>
-                                    <w:t>ses</w:t>
-                                  </w:r>
-                                  <w:proofErr w:type="spellEnd"/>
-                                  <w:r>
-                                    <w:rPr>
-                                      <w:lang w:val="en-CA"/>
-                                    </w:rPr>
-                                    <w:t xml:space="preserve"> info</w:t>
+                                    <w:t xml:space="preserve"> de ses info</w:t>
                                   </w:r>
                                 </w:p>
                               </w:txbxContent>
@@ -2061,6 +1929,9 @@
                           </wps:wsp>
                         </a:graphicData>
                       </a:graphic>
+                      <wp14:sizeRelH relativeFrom="margin">
+                        <wp14:pctWidth>0</wp14:pctWidth>
+                      </wp14:sizeRelH>
                       <wp14:sizeRelV relativeFrom="margin">
                         <wp14:pctHeight>0</wp14:pctHeight>
                       </wp14:sizeRelV>
@@ -2069,7 +1940,7 @@
                 </mc:Choice>
                 <mc:Fallback>
                   <w:pict>
-                    <v:shape w14:anchorId="2EBC117B" id="Zone de texte 3" o:spid="_x0000_s1029" type="#_x0000_t202" style="position:absolute;margin-left:272.65pt;margin-top:11.7pt;width:264.55pt;height:442.9pt;z-index:251661312;visibility:visible;mso-wrap-style:square;mso-height-percent:0;mso-wrap-distance-left:9pt;mso-wrap-distance-top:0;mso-wrap-distance-right:9pt;mso-wrap-distance-bottom:0;mso-position-horizontal:absolute;mso-position-horizontal-relative:text;mso-position-vertical:absolute;mso-position-vertical-relative:text;mso-height-percent:0;mso-height-relative:margin;v-text-anchor:top" o:gfxdata="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" filled="f" stroked="f" strokeweight=".5pt">
+                    <v:shape w14:anchorId="080572DE" id="Zone de texte 3" o:spid="_x0000_s1028" type="#_x0000_t202" style="position:absolute;margin-left:219.55pt;margin-top:2.45pt;width:337.5pt;height:442.85pt;z-index:251659264;visibility:visible;mso-wrap-style:square;mso-width-percent:0;mso-height-percent:0;mso-wrap-distance-left:9pt;mso-wrap-distance-top:0;mso-wrap-distance-right:9pt;mso-wrap-distance-bottom:0;mso-position-horizontal:absolute;mso-position-horizontal-relative:text;mso-position-vertical:absolute;mso-position-vertical-relative:text;mso-width-percent:0;mso-height-percent:0;mso-width-relative:margin;mso-height-relative:margin;v-text-anchor:top" o:gfxdata="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" filled="f" stroked="f" strokeweight=".5pt">
                       <v:textbox>
                         <w:txbxContent>
                           <w:p>
@@ -2355,187 +2226,52 @@
                                 <w:ilvl w:val="0"/>
                                 <w:numId w:val="4"/>
                               </w:numPr>
-                              <w:rPr>
-                                <w:lang w:val="en-CA"/>
-                              </w:rPr>
                             </w:pPr>
                             <w:r>
-                              <w:rPr>
-                                <w:lang w:val="en-CA"/>
-                              </w:rPr>
-                              <w:t xml:space="preserve">State Less: Le client </w:t>
+                              <w:t xml:space="preserve">State </w:t>
                             </w:r>
                             <w:proofErr w:type="spellStart"/>
-                            <w:proofErr w:type="gramStart"/>
-                            <w:r>
-                              <w:rPr>
-                                <w:lang w:val="en-CA"/>
-                              </w:rPr>
-                              <w:t>est</w:t>
+                            <w:r>
+                              <w:t>Less</w:t>
                             </w:r>
                             <w:proofErr w:type="spellEnd"/>
-                            <w:proofErr w:type="gramEnd"/>
-                            <w:r>
-                              <w:rPr>
-                                <w:lang w:val="en-CA"/>
-                              </w:rPr>
-                              <w:t xml:space="preserve"> </w:t>
+                            <w:r>
+                              <w:t xml:space="preserve">: Le client est responsable de donner tout </w:t>
                             </w:r>
                             <w:proofErr w:type="spellStart"/>
                             <w:r>
-                              <w:rPr>
-                                <w:lang w:val="en-CA"/>
-                              </w:rPr>
-                              <w:t>responsable</w:t>
+                              <w:t>eels</w:t>
                             </w:r>
                             <w:proofErr w:type="spellEnd"/>
                             <w:r>
-                              <w:rPr>
-                                <w:lang w:val="en-CA"/>
-                              </w:rPr>
-                              <w:t xml:space="preserve"> de </w:t>
+                              <w:t xml:space="preserve"> info </w:t>
                             </w:r>
                             <w:proofErr w:type="spellStart"/>
                             <w:r>
-                              <w:rPr>
-                                <w:lang w:val="en-CA"/>
-                              </w:rPr>
-                              <w:t>donner</w:t>
+                              <w:t>nécéssaires</w:t>
                             </w:r>
                             <w:proofErr w:type="spellEnd"/>
                             <w:r>
-                              <w:rPr>
-                                <w:lang w:val="en-CA"/>
-                              </w:rPr>
-                              <w:t xml:space="preserve"> tout eels info </w:t>
-                            </w:r>
-                            <w:proofErr w:type="spellStart"/>
-                            <w:r>
-                              <w:rPr>
-                                <w:lang w:val="en-CA"/>
-                              </w:rPr>
-                              <w:t>nécéssaires</w:t>
-                            </w:r>
-                            <w:proofErr w:type="spellEnd"/>
-                            <w:r>
-                              <w:rPr>
-                                <w:lang w:val="en-CA"/>
-                              </w:rPr>
-                              <w:t xml:space="preserve"> au </w:t>
-                            </w:r>
-                            <w:proofErr w:type="spellStart"/>
-                            <w:r>
-                              <w:rPr>
-                                <w:lang w:val="en-CA"/>
-                              </w:rPr>
-                              <w:t>serveur</w:t>
-                            </w:r>
-                            <w:proofErr w:type="spellEnd"/>
-                            <w:r>
-                              <w:rPr>
-                                <w:lang w:val="en-CA"/>
-                              </w:rPr>
-                              <w:t>.</w:t>
+                              <w:t xml:space="preserve"> au serveur.</w:t>
                             </w:r>
                           </w:p>
                           <w:p>
-                            <w:proofErr w:type="gramStart"/>
-                            <w:r>
-                              <w:rPr>
-                                <w:lang w:val="en-CA"/>
-                              </w:rPr>
-                              <w:t>State :</w:t>
-                            </w:r>
-                            <w:proofErr w:type="gramEnd"/>
-                            <w:r>
-                              <w:rPr>
-                                <w:lang w:val="en-CA"/>
-                              </w:rPr>
-                              <w:t xml:space="preserve"> Le </w:t>
+                            <w:r>
+                              <w:t xml:space="preserve">State : Le serveur conserve les informations </w:t>
+                            </w:r>
+                            <w:r>
+                              <w:t>du client</w:t>
+                            </w:r>
+                            <w:r>
+                              <w:t xml:space="preserve"> et ce dernier n’est pas </w:t>
                             </w:r>
                             <w:proofErr w:type="spellStart"/>
                             <w:r>
-                              <w:rPr>
-                                <w:lang w:val="en-CA"/>
-                              </w:rPr>
-                              <w:t>serveur</w:t>
+                              <w:t>responsible</w:t>
                             </w:r>
                             <w:proofErr w:type="spellEnd"/>
                             <w:r>
-                              <w:rPr>
-                                <w:lang w:val="en-CA"/>
-                              </w:rPr>
-                              <w:t xml:space="preserve"> conserve les </w:t>
-                            </w:r>
-                            <w:proofErr w:type="spellStart"/>
-                            <w:r>
-                              <w:rPr>
-                                <w:lang w:val="en-CA"/>
-                              </w:rPr>
-                              <w:t>informations</w:t>
-                            </w:r>
-                            <w:proofErr w:type="spellEnd"/>
-                            <w:r>
-                              <w:rPr>
-                                <w:lang w:val="en-CA"/>
-                              </w:rPr>
-                              <w:t xml:space="preserve"> du clients et </w:t>
-                            </w:r>
-                            <w:proofErr w:type="spellStart"/>
-                            <w:r>
-                              <w:rPr>
-                                <w:lang w:val="en-CA"/>
-                              </w:rPr>
-                              <w:t>ce</w:t>
-                            </w:r>
-                            <w:proofErr w:type="spellEnd"/>
-                            <w:r>
-                              <w:rPr>
-                                <w:lang w:val="en-CA"/>
-                              </w:rPr>
-                              <w:t xml:space="preserve"> </w:t>
-                            </w:r>
-                            <w:proofErr w:type="spellStart"/>
-                            <w:r>
-                              <w:rPr>
-                                <w:lang w:val="en-CA"/>
-                              </w:rPr>
-                              <w:t>dernier</w:t>
-                            </w:r>
-                            <w:proofErr w:type="spellEnd"/>
-                            <w:r>
-                              <w:rPr>
-                                <w:lang w:val="en-CA"/>
-                              </w:rPr>
-                              <w:t xml:space="preserve"> </w:t>
-                            </w:r>
-                            <w:proofErr w:type="spellStart"/>
-                            <w:r>
-                              <w:rPr>
-                                <w:lang w:val="en-CA"/>
-                              </w:rPr>
-                              <w:t>n’est</w:t>
-                            </w:r>
-                            <w:proofErr w:type="spellEnd"/>
-                            <w:r>
-                              <w:rPr>
-                                <w:lang w:val="en-CA"/>
-                              </w:rPr>
-                              <w:t xml:space="preserve"> pas responsible de </w:t>
-                            </w:r>
-                            <w:proofErr w:type="spellStart"/>
-                            <w:r>
-                              <w:rPr>
-                                <w:lang w:val="en-CA"/>
-                              </w:rPr>
-                              <w:t>ses</w:t>
-                            </w:r>
-                            <w:proofErr w:type="spellEnd"/>
-                            <w:r>
-                              <w:rPr>
-                                <w:lang w:val="en-CA"/>
-                              </w:rPr>
-                              <w:t xml:space="preserve"> info</w:t>
+                              <w:t xml:space="preserve"> de ses info</w:t>
                             </w:r>
                           </w:p>
                         </w:txbxContent>
@@ -2545,53 +2281,15 @@
                 </mc:Fallback>
               </mc:AlternateContent>
             </w:r>
-          </w:p>
-          <w:p>
-            <w:pPr>
-              <w:rPr>
-                <w:b/>
-                <w:color w:val="0070C0"/>
-              </w:rPr>
-            </w:pPr>
-            <w:r>
-              <w:rPr>
-                <w:b/>
-                <w:color w:val="0070C0"/>
-              </w:rPr>
-              <w:t>SOA (Service-</w:t>
-            </w:r>
-            <w:proofErr w:type="spellStart"/>
-            <w:r>
-              <w:rPr>
-                <w:b/>
-                <w:color w:val="0070C0"/>
-              </w:rPr>
-              <w:t>oriented</w:t>
-            </w:r>
-            <w:proofErr w:type="spellEnd"/>
-            <w:r>
-              <w:rPr>
-                <w:b/>
-                <w:color w:val="0070C0"/>
-              </w:rPr>
-              <w:t xml:space="preserve"> Architecture)</w:t>
-            </w:r>
-          </w:p>
-          <w:p>
-            <w:pPr>
-              <w:rPr>
-                <w:lang w:val="en-CA"/>
-              </w:rPr>
-            </w:pPr>
             <w:r>
               <w:rPr>
                 <w:noProof/>
                 <w:lang w:eastAsia="fr-CA"/>
               </w:rPr>
               <w:drawing>
-                <wp:inline distT="0" distB="0" distL="0" distR="0" wp14:anchorId="2BC268B7" wp14:editId="5C380ADF">
-                  <wp:extent cx="2551814" cy="2126512"/>
-                  <wp:effectExtent l="0" t="0" r="0" b="7620"/>
+                <wp:inline distT="0" distB="0" distL="0" distR="0" wp14:anchorId="618E69D8" wp14:editId="2F7F645A">
+                  <wp:extent cx="1752600" cy="1460501"/>
+                  <wp:effectExtent l="0" t="0" r="0" b="6350"/>
                   <wp:docPr id="6" name="Image 6" descr="https://www.akana.com/images/solutions/300x250px-_API-soa.png"/>
                   <wp:cNvGraphicFramePr>
                     <a:graphicFrameLocks xmlns:a="http://schemas.openxmlformats.org/drawingml/2006/main" noChangeAspect="1"/>
@@ -2606,7 +2304,7 @@
                           </pic:cNvPicPr>
                         </pic:nvPicPr>
                         <pic:blipFill>
-                          <a:blip r:embed="rId6">
+                          <a:blip r:embed="rId10">
                             <a:extLst>
                               <a:ext uri="{28A0092B-C50C-407E-A947-70E740481C1C}">
                                 <a14:useLocalDpi xmlns:a14="http://schemas.microsoft.com/office/drawing/2010/main" val="0"/>
@@ -2621,7 +2319,7 @@
                         <pic:spPr bwMode="auto">
                           <a:xfrm>
                             <a:off x="0" y="0"/>
-                            <a:ext cx="2559130" cy="2132609"/>
+                            <a:ext cx="1768650" cy="1473876"/>
                           </a:xfrm>
                           <a:prstGeom prst="rect">
                             <a:avLst/>
@@ -2637,50 +2335,27 @@
                 </wp:inline>
               </w:drawing>
             </w:r>
-            <w:bookmarkStart w:id="0" w:name="_GoBack"/>
-            <w:bookmarkEnd w:id="0"/>
-          </w:p>
-          <w:p>
-            <w:pPr>
-              <w:rPr>
-                <w:lang w:val="en-CA"/>
-              </w:rPr>
-            </w:pPr>
-            <w:r>
-              <w:rPr>
-                <w:lang w:val="en-CA"/>
-              </w:rPr>
+          </w:p>
+          <w:p>
+            <w:r>
               <w:t xml:space="preserve">    </w:t>
             </w:r>
-          </w:p>
-          <w:p>
-            <w:pPr>
+            <w:r>
               <w:rPr>
                 <w:b/>
                 <w:color w:val="0070C0"/>
               </w:rPr>
-            </w:pPr>
-            <w:r>
-              <w:rPr>
-                <w:b/>
-                <w:color w:val="0070C0"/>
-              </w:rPr>
               <w:t>Web 2.0</w:t>
             </w:r>
           </w:p>
           <w:p>
-            <w:pPr>
-              <w:rPr>
-                <w:lang w:val="en-CA"/>
-              </w:rPr>
-            </w:pPr>
             <w:r>
               <w:rPr>
                 <w:noProof/>
                 <w:lang w:eastAsia="fr-CA"/>
               </w:rPr>
               <w:drawing>
-                <wp:inline distT="0" distB="0" distL="0" distR="0" wp14:anchorId="6D05F768" wp14:editId="18F14E4A">
+                <wp:inline distT="0" distB="0" distL="0" distR="0" wp14:anchorId="4539A537" wp14:editId="4F84049F">
                   <wp:extent cx="2362953" cy="1669312"/>
                   <wp:effectExtent l="0" t="0" r="0" b="7620"/>
                   <wp:docPr id="7" name="Image 7" descr="https://upload.wikimedia.org/wikipedia/commons/thumb/3/38/Carte_web_2.png/310px-Carte_web_2.png"/>
@@ -2697,7 +2372,7 @@
                           </pic:cNvPicPr>
                         </pic:nvPicPr>
                         <pic:blipFill>
-                          <a:blip r:embed="rId7">
+                          <a:blip r:embed="rId11">
                             <a:extLst>
                               <a:ext uri="{28A0092B-C50C-407E-A947-70E740481C1C}">
                                 <a14:useLocalDpi xmlns:a14="http://schemas.microsoft.com/office/drawing/2010/main" val="0"/>
@@ -2751,14 +2426,8 @@
                 <w:ilvl w:val="0"/>
                 <w:numId w:val="1"/>
               </w:numPr>
-              <w:rPr>
-                <w:lang w:val="en-CA"/>
-              </w:rPr>
-            </w:pPr>
-            <w:r>
-              <w:rPr>
-                <w:lang w:val="en-CA"/>
-              </w:rPr>
+            </w:pPr>
+            <w:r>
               <w:t>Le web intelligent</w:t>
             </w:r>
           </w:p>
@@ -2769,39 +2438,21 @@
                 <w:ilvl w:val="1"/>
                 <w:numId w:val="1"/>
               </w:numPr>
-              <w:rPr>
-                <w:lang w:val="en-CA"/>
-              </w:rPr>
-            </w:pPr>
-            <w:r>
-              <w:rPr>
-                <w:lang w:val="en-CA"/>
-              </w:rPr>
+            </w:pPr>
+            <w:r>
               <w:t xml:space="preserve">Plus </w:t>
             </w:r>
             <w:r>
               <w:t>seulement</w:t>
             </w:r>
             <w:r>
-              <w:rPr>
-                <w:lang w:val="en-CA"/>
-              </w:rPr>
-              <w:t xml:space="preserve"> des </w:t>
+              <w:t xml:space="preserve"> des ordis </w:t>
             </w:r>
             <w:proofErr w:type="spellStart"/>
             <w:r>
-              <w:rPr>
-                <w:lang w:val="en-CA"/>
-              </w:rPr>
-              <w:t>ordis</w:t>
+              <w:t>co</w:t>
             </w:r>
             <w:proofErr w:type="spellEnd"/>
-            <w:r>
-              <w:rPr>
-                <w:lang w:val="en-CA"/>
-              </w:rPr>
-              <w:t xml:space="preserve"> co</w:t>
-            </w:r>
           </w:p>
           <w:p>
             <w:pPr>
@@ -2815,17 +2466,14 @@
               </w:rPr>
             </w:pPr>
             <w:r>
+              <w:t>Tout (Tel / R</w:t>
+            </w:r>
+            <w:proofErr w:type="spellStart"/>
+            <w:r>
               <w:rPr>
                 <w:lang w:val="en-CA"/>
               </w:rPr>
-              <w:t xml:space="preserve">Tout (Tel / </w:t>
-            </w:r>
-            <w:proofErr w:type="spellStart"/>
-            <w:r>
-              <w:rPr>
-                <w:lang w:val="en-CA"/>
-              </w:rPr>
-              <w:t>Refrigi</w:t>
+              <w:t>efrigi</w:t>
             </w:r>
             <w:proofErr w:type="spellEnd"/>
             <w:r>
@@ -2966,13 +2614,7 @@
               <w:rPr>
                 <w:lang w:val="en-CA"/>
               </w:rPr>
-              <w:t xml:space="preserve"> plus à </w:t>
-            </w:r>
-            <w:r>
-              <w:rPr>
-                <w:lang w:val="en-CA"/>
-              </w:rPr>
-              <w:t>intervener</w:t>
+              <w:t xml:space="preserve"> plus à intervener</w:t>
             </w:r>
           </w:p>
           <w:p>
@@ -2985,13 +2627,7 @@
         </w:tc>
       </w:tr>
     </w:tbl>
-    <w:p>
-      <w:pPr>
-        <w:rPr>
-          <w:lang w:val="en-CA"/>
-        </w:rPr>
-      </w:pPr>
-    </w:p>
+    <w:p/>
     <w:sectPr>
       <w:pgSz w:w="12240" w:h="15840"/>
       <w:pgMar w:top="1440" w:right="1800" w:bottom="1440" w:left="1800" w:header="708" w:footer="708" w:gutter="0"/>
@@ -3232,7 +2868,7 @@
   <w:abstractNum w:abstractNumId="2">
     <w:nsid w:val="3B8D5718"/>
     <w:multiLevelType w:val="hybridMultilevel"/>
-    <w:tmpl w:val="BC34BE40"/>
+    <w:tmpl w:val="98AA2482"/>
     <w:lvl w:ilvl="0" w:tplc="EDD211C8">
       <w:numFmt w:val="bullet"/>
       <w:lvlText w:val=""/>
@@ -4305,7 +3941,7 @@
 </file>
 
 <file path=customXml/itemProps1.xml><?xml version="1.0" encoding="utf-8"?>
-<ds:datastoreItem xmlns:ds="http://schemas.openxmlformats.org/officeDocument/2006/customXml" ds:itemID="{9BFAC2EB-3BC4-4B1E-99E5-B211CC50676A}">
+<ds:datastoreItem xmlns:ds="http://schemas.openxmlformats.org/officeDocument/2006/customXml" ds:itemID="{83A50348-E71A-4E7F-A9D4-A7B331160378}">
   <ds:schemaRefs>
     <ds:schemaRef ds:uri="http://schemas.openxmlformats.org/officeDocument/2006/bibliography"/>
   </ds:schemaRefs>

</xml_diff>